<commit_message>
Create ~~ hw5-6 course worh
</commit_message>
<xml_diff>
--- a/Discrete_math/2 сем/дз4/дз4.docx
+++ b/Discrete_math/2 сем/дз4/дз4.docx
@@ -35,7 +35,15 @@
     </w:p>
     <w:p>
       <w:r>
-        <w:t>Включаем в S вершину x1. S={x1} Возможная вершина: x3. S={x1,x3} Возможная вершина: x5. S={x1,x3,x5} Возможная вершина: x7. S={x1,x3,x5,x7} Возможная вершина: x2. S={x1,x3,x5,x7,x2} Возможная вершина: x8. S={x1,x3,x5,x7,x2,x8} Возможная вершина: x4. S={x1,x3,x5,x7,x2,x8,x4} Возможная вершина: x6. S={x1,x3,x5,x7,x2,x8,x4,x6} Возможная вершина: x9. S={x1,x3,x5,x7,x2,x8,x4,x6,x9} Возможная вершина: x12. S={x1,x3,x5,x7,x2,x8,x4,x6,x9,x12} Возможная вершина: x11. S={x1,x3,x5,x7,x2,x8,x4,x6,x9,x12,x11} Возможная вершина: x10. S={x1,x3,x5,x7,x2,x8,x4,x6,x9,x12,x11,x10} Гамильтонов цикл найден. S={x1,x3,x5,x7,x2,x8,x4,x6,x9,x12,x11,x10}</w:t>
+        <w:t>Включаем в S вершину x1. S={x1} Возможная вершина: x3. S={x1,x3} Возможная вершина: x5. S={x1,x3,x5} Возможная вершина: x7. S={x1,x3,x5,x7} Возможная вершина: x2. S={x1,x3,x5,x7,x2} Возможная вершина: x8. S={x1,x3,x5,x7,x2,x8} Возможная вершина: x4. S={x1,x3,x5,x7,x2,x8,x4} Возможная вершина: x6. S={x1,x3,x5,x7,x2,x8,x4,x6} Возможная вершина: x9. S={x1,x3,x5,x7,x2,x8,x4,x6,x9} Возможная вершина: x12. S={x1,x3,x5,x7,x2,x8,x4,x6,x9,x12} Возможная вершина: x11. S={x1,x3,x5,x7,x2,x8,x4,x6,x9,x12,x11} Возможная вершина: x10. S={x1,x3,x5,x7,x2,x8,x4,x6,x9,x12,x11,x10} Гамильтонов цикл найден. S={x</w:t>
+      </w:r>
+      <w:proofErr w:type="gramStart"/>
+      <w:r>
+        <w:t>1,x3,x5,x7,x2,x8,x4,x6,x9,x12,x11,x</w:t>
+      </w:r>
+      <w:proofErr w:type="gramEnd"/>
+      <w:r>
+        <w:t>10}</w:t>
       </w:r>
     </w:p>
     <w:p>
@@ -2282,11 +2290,299 @@
     </w:p>
     <w:p>
       <w:r>
-        <w:t xml:space="preserve">Определим p211, для чего в матрице R выделим подматрицу R211. Ребро (x2x11) пересекается с (x1x4),(x1x7),(x1x9) Определим p210, для чего в матрице R выделим подматрицу R210. Ребро (x2x10) пересекается с (x1x4),(x1x7),(x1x9) Определим p28, для чего в матрице R выделим подматрицу R28. Ребро (x2x8) пересекается с </w:t>
+        <w:t>Определим p211, для чего в матрице R выделим подматрицу R211. Ребро (x2x11) пересекается с (x1x4</w:t>
+      </w:r>
+      <w:proofErr w:type="gramStart"/>
+      <w:r>
+        <w:t>),(</w:t>
+      </w:r>
+      <w:proofErr w:type="gramEnd"/>
+      <w:r>
+        <w:t>x1x7</w:t>
+      </w:r>
+      <w:proofErr w:type="gramStart"/>
+      <w:r>
+        <w:t>),(</w:t>
+      </w:r>
+      <w:proofErr w:type="gramEnd"/>
+      <w:r>
+        <w:t>x1x9</w:t>
+      </w:r>
+      <w:proofErr w:type="gramStart"/>
+      <w:r>
+        <w:t>)</w:t>
+      </w:r>
+      <w:proofErr w:type="gramEnd"/>
+      <w:r>
+        <w:t xml:space="preserve"> Определим p210, для чего в матрице R выделим подматрицу R210. Ребро (x2x10) пересекается с (x1x4</w:t>
+      </w:r>
+      <w:proofErr w:type="gramStart"/>
+      <w:r>
+        <w:t>),(</w:t>
+      </w:r>
+      <w:proofErr w:type="gramEnd"/>
+      <w:r>
+        <w:t>x1x7</w:t>
+      </w:r>
+      <w:proofErr w:type="gramStart"/>
+      <w:r>
+        <w:t>),(</w:t>
+      </w:r>
+      <w:proofErr w:type="gramEnd"/>
+      <w:r>
+        <w:t>x1x9</w:t>
+      </w:r>
+      <w:proofErr w:type="gramStart"/>
+      <w:r>
+        <w:t>)</w:t>
+      </w:r>
+      <w:proofErr w:type="gramEnd"/>
+      <w:r>
+        <w:t xml:space="preserve"> Определим p28, для чего в матрице R выделим подматрицу R28. Ребро (x2x8) пересекается с </w:t>
       </w:r>
       <w:r>
         <w:lastRenderedPageBreak/>
-        <w:t>(x1x4),(x1x7) Определим p26, для чего в матрице R выделим подматрицу R26. Ребро (x2x6) пересекается с (x1x4) Определим p312, для чего в матрице R выделим подматрицу R312. Ребро (x3x12) пересекается с (x1x4),(x1x7),(x1x9),(x1x11),(x2x6),(x2x8),(x2x10),(x2x11) Определим p311, для чего в матрице R выделим подматрицу R311. Ребро (x3x11) пересекается с (x1x4),(x1x7),(x1x9),(x2x6),(x2x8),(x2x10) Определим p39, для чего в матрице R выделим подматрицу R39. Ребро (x3x9) пересекается с (x1x4),(x1x7),(x2x6),(x2x8) Определим p412, для чего в матрице R выделим подматрицу R412. Ребро (x4x12) пересекается с (x1x7),(x1x9),(x1x11),(x2x6),(x2x8),(x2x10),(x2x11),(x3x9),(x3x11) Определим p411, для чего в матрице R выделим подматрицу R411. Ребро (x4x11) пересекается с (x1x7),(x1x9),(x2x6),(x2x8),(x2x10),(x3x9) Определим p49, для чего в матрице R выделим подматрицу R49. Ребро (x4x9) пересекается с (x1x7),(x2x6),(x2x8) Определим p48, для чего в матрице R выделим подматрицу R48. Ребро (x4x8) пересекается с (x1x7),(x2x6) 15 пересечений графа найдено, закончим поиск.</w:t>
+        <w:t>(x1x4</w:t>
+      </w:r>
+      <w:proofErr w:type="gramStart"/>
+      <w:r>
+        <w:t>),(</w:t>
+      </w:r>
+      <w:proofErr w:type="gramEnd"/>
+      <w:r>
+        <w:t>x1x7</w:t>
+      </w:r>
+      <w:proofErr w:type="gramStart"/>
+      <w:r>
+        <w:t>)</w:t>
+      </w:r>
+      <w:proofErr w:type="gramEnd"/>
+      <w:r>
+        <w:t xml:space="preserve"> Определим p26, для чего в матрице R выделим подматрицу R26. Ребро (x2x6) пересекается с (x1x4</w:t>
+      </w:r>
+      <w:proofErr w:type="gramStart"/>
+      <w:r>
+        <w:t>)</w:t>
+      </w:r>
+      <w:proofErr w:type="gramEnd"/>
+      <w:r>
+        <w:t xml:space="preserve"> Определим p312, для чего в матрице R выделим подматрицу R312. Ребро (x3x12) пересекается с (x1x4</w:t>
+      </w:r>
+      <w:proofErr w:type="gramStart"/>
+      <w:r>
+        <w:t>),(</w:t>
+      </w:r>
+      <w:proofErr w:type="gramEnd"/>
+      <w:r>
+        <w:t>x1x7</w:t>
+      </w:r>
+      <w:proofErr w:type="gramStart"/>
+      <w:r>
+        <w:t>),(</w:t>
+      </w:r>
+      <w:proofErr w:type="gramEnd"/>
+      <w:r>
+        <w:t>x1x9</w:t>
+      </w:r>
+      <w:proofErr w:type="gramStart"/>
+      <w:r>
+        <w:t>),(</w:t>
+      </w:r>
+      <w:proofErr w:type="gramEnd"/>
+      <w:r>
+        <w:t>x1x11</w:t>
+      </w:r>
+      <w:proofErr w:type="gramStart"/>
+      <w:r>
+        <w:t>),(</w:t>
+      </w:r>
+      <w:proofErr w:type="gramEnd"/>
+      <w:r>
+        <w:t>x2x6</w:t>
+      </w:r>
+      <w:proofErr w:type="gramStart"/>
+      <w:r>
+        <w:t>),(</w:t>
+      </w:r>
+      <w:proofErr w:type="gramEnd"/>
+      <w:r>
+        <w:t>x2x8</w:t>
+      </w:r>
+      <w:proofErr w:type="gramStart"/>
+      <w:r>
+        <w:t>),(</w:t>
+      </w:r>
+      <w:proofErr w:type="gramEnd"/>
+      <w:r>
+        <w:t>x2x10</w:t>
+      </w:r>
+      <w:proofErr w:type="gramStart"/>
+      <w:r>
+        <w:t>),(</w:t>
+      </w:r>
+      <w:proofErr w:type="gramEnd"/>
+      <w:r>
+        <w:t>x2x11</w:t>
+      </w:r>
+      <w:proofErr w:type="gramStart"/>
+      <w:r>
+        <w:t>)</w:t>
+      </w:r>
+      <w:proofErr w:type="gramEnd"/>
+      <w:r>
+        <w:t xml:space="preserve"> Определим p311, для чего в матрице R выделим подматрицу R311. Ребро (x3x11) пересекается с (x1x4</w:t>
+      </w:r>
+      <w:proofErr w:type="gramStart"/>
+      <w:r>
+        <w:t>),(</w:t>
+      </w:r>
+      <w:proofErr w:type="gramEnd"/>
+      <w:r>
+        <w:t>x1x7</w:t>
+      </w:r>
+      <w:proofErr w:type="gramStart"/>
+      <w:r>
+        <w:t>),(</w:t>
+      </w:r>
+      <w:proofErr w:type="gramEnd"/>
+      <w:r>
+        <w:t>x1x9</w:t>
+      </w:r>
+      <w:proofErr w:type="gramStart"/>
+      <w:r>
+        <w:t>),(</w:t>
+      </w:r>
+      <w:proofErr w:type="gramEnd"/>
+      <w:r>
+        <w:t>x2x6</w:t>
+      </w:r>
+      <w:proofErr w:type="gramStart"/>
+      <w:r>
+        <w:t>),(</w:t>
+      </w:r>
+      <w:proofErr w:type="gramEnd"/>
+      <w:r>
+        <w:t>x2x8</w:t>
+      </w:r>
+      <w:proofErr w:type="gramStart"/>
+      <w:r>
+        <w:t>),(</w:t>
+      </w:r>
+      <w:proofErr w:type="gramEnd"/>
+      <w:r>
+        <w:t>x2x10</w:t>
+      </w:r>
+      <w:proofErr w:type="gramStart"/>
+      <w:r>
+        <w:t>)</w:t>
+      </w:r>
+      <w:proofErr w:type="gramEnd"/>
+      <w:r>
+        <w:t xml:space="preserve"> Определим p39, для чего в матрице R выделим подматрицу R39. Ребро (x3x9) пересекается с (x1x4</w:t>
+      </w:r>
+      <w:proofErr w:type="gramStart"/>
+      <w:r>
+        <w:t>),(</w:t>
+      </w:r>
+      <w:proofErr w:type="gramEnd"/>
+      <w:r>
+        <w:t>x1x7</w:t>
+      </w:r>
+      <w:proofErr w:type="gramStart"/>
+      <w:r>
+        <w:t>),(</w:t>
+      </w:r>
+      <w:proofErr w:type="gramEnd"/>
+      <w:r>
+        <w:t>x2x6</w:t>
+      </w:r>
+      <w:proofErr w:type="gramStart"/>
+      <w:r>
+        <w:t>),(</w:t>
+      </w:r>
+      <w:proofErr w:type="gramEnd"/>
+      <w:r>
+        <w:t>x2x8</w:t>
+      </w:r>
+      <w:proofErr w:type="gramStart"/>
+      <w:r>
+        <w:t>)</w:t>
+      </w:r>
+      <w:proofErr w:type="gramEnd"/>
+      <w:r>
+        <w:t xml:space="preserve"> Определим p412, для чего в матрице R выделим подматрицу R412. Ребро (x4x12) пересекается с (x1x7</w:t>
+      </w:r>
+      <w:proofErr w:type="gramStart"/>
+      <w:r>
+        <w:t>),(</w:t>
+      </w:r>
+      <w:proofErr w:type="gramEnd"/>
+      <w:r>
+        <w:t>x1x9</w:t>
+      </w:r>
+      <w:proofErr w:type="gramStart"/>
+      <w:r>
+        <w:t>),(</w:t>
+      </w:r>
+      <w:proofErr w:type="gramEnd"/>
+      <w:r>
+        <w:t>x1x11</w:t>
+      </w:r>
+      <w:proofErr w:type="gramStart"/>
+      <w:r>
+        <w:t>),(</w:t>
+      </w:r>
+      <w:proofErr w:type="gramEnd"/>
+      <w:r>
+        <w:t>x2x6</w:t>
+      </w:r>
+      <w:proofErr w:type="gramStart"/>
+      <w:r>
+        <w:t>),(</w:t>
+      </w:r>
+      <w:proofErr w:type="gramEnd"/>
+      <w:r>
+        <w:t>x2x8</w:t>
+      </w:r>
+      <w:proofErr w:type="gramStart"/>
+      <w:r>
+        <w:t>),(</w:t>
+      </w:r>
+      <w:proofErr w:type="gramEnd"/>
+      <w:r>
+        <w:t>x2x10</w:t>
+      </w:r>
+      <w:proofErr w:type="gramStart"/>
+      <w:r>
+        <w:t>),(</w:t>
+      </w:r>
+      <w:proofErr w:type="gramEnd"/>
+      <w:r>
+        <w:t>x2x11</w:t>
+      </w:r>
+      <w:proofErr w:type="gramStart"/>
+      <w:r>
+        <w:t>),(</w:t>
+      </w:r>
+      <w:proofErr w:type="gramEnd"/>
+      <w:r>
+        <w:t>x3x9</w:t>
+      </w:r>
+      <w:proofErr w:type="gramStart"/>
+      <w:r>
+        <w:t>),(</w:t>
+      </w:r>
+      <w:proofErr w:type="gramEnd"/>
+      <w:r>
+        <w:t>x3x11</w:t>
+      </w:r>
+      <w:proofErr w:type="gramStart"/>
+      <w:r>
+        <w:t>)</w:t>
+      </w:r>
+      <w:proofErr w:type="gramEnd"/>
+      <w:r>
+        <w:t xml:space="preserve"> Определим p411, для чего в матрице R выделим подматрицу R411. Ребро (x4x11) пересекается с (x1x7),(x1x9),(x2x6),(x2x8),(x2x10),(x3x9) Определим p49, для чего в матрице R выделим подматрицу R49. Ребро (x4x9) пересекается с (x1x7),(x2x6),(x2x8) Определим p48, для чего в матрице R выделим подматрицу R48. Ребро (x4x8) пересекается с (x1x7),(x2x6) 15 пересечений графа найдено, закончим поиск.</w:t>
       </w:r>
     </w:p>
     <w:tbl>
@@ -5849,9 +6145,11 @@
         </w:rPr>
         <w:t>Построение семейства </w:t>
       </w:r>
+      <w:proofErr w:type="spellStart"/>
       <w:r>
         <w:t>ψG</w:t>
       </w:r>
+      <w:proofErr w:type="spellEnd"/>
     </w:p>
     <w:p>
       <w:r>
@@ -5874,7 +6172,15 @@
         <w:t>∨</w:t>
       </w:r>
       <w:r>
-        <w:t>011011010111111=111011110111111 В строке M1 3 находим номера нулевых элементов, составляем список J′={4,9}. Записываем дизъюнкцию M1 3 4=M1 3</w:t>
+        <w:t>011011010111111=111011110111111 В строке M1 3 находим номера нулевых элементов, составляем список J′</w:t>
+      </w:r>
+      <w:proofErr w:type="gramStart"/>
+      <w:r>
+        <w:t>={</w:t>
+      </w:r>
+      <w:proofErr w:type="gramEnd"/>
+      <w:r>
+        <w:t>4,9}. Записываем дизъюнкцию M1 3 4=M1 3</w:t>
       </w:r>
       <w:r>
         <w:rPr>
@@ -5892,7 +6198,15 @@
         <w:t>∨</w:t>
       </w:r>
       <w:r>
-        <w:t>010110010101100=111111110111111 В строке M1 3 4 находим номера нулевых элементов, составляем список J′={9}. Записываем дизъюнкцию M1 3 4 9=M1 3 4</w:t>
+        <w:t>010110010101100=111111110111111 В строке M1 3 4 находим номера нулевых элементов, составляем список J′</w:t>
+      </w:r>
+      <w:proofErr w:type="gramStart"/>
+      <w:r>
+        <w:t>={</w:t>
+      </w:r>
+      <w:proofErr w:type="gramEnd"/>
+      <w:r>
+        <w:t>9}. Записываем дизъюнкцию M1 3 4 9=M1 3 4</w:t>
       </w:r>
       <w:r>
         <w:rPr>
@@ -5964,7 +6278,15 @@
         <w:t>∨</w:t>
       </w:r>
       <w:r>
-        <w:t>000000011001000=110111111111100 В строке M1 4 9 находим номера нулевых элементов, составляем список J′={14,15}. Записываем дизъюнкцию M1 4 9 14=M1 4 9</w:t>
+        <w:t>000000011001000=110111111111100 В строке M1 4 9 находим номера нулевых элементов, составляем список J′</w:t>
+      </w:r>
+      <w:proofErr w:type="gramStart"/>
+      <w:r>
+        <w:t>={</w:t>
+      </w:r>
+      <w:proofErr w:type="gramEnd"/>
+      <w:r>
+        <w:t>14,15}. Записываем дизъюнкцию M1 4 9 14=M1 4 9</w:t>
       </w:r>
       <w:r>
         <w:rPr>
@@ -5982,7 +6304,15 @@
         <w:t>∨</w:t>
       </w:r>
       <w:r>
-        <w:t>001001100000010=111111111111110 В строке M1 4 9 14 находим номера нулевых элементов, составляем список J′={15}. Записываем дизъюнкцию M1 4 9 14 15=M1 4 9 14</w:t>
+        <w:t>001001100000010=111111111111110 В строке M1 4 9 14 находим номера нулевых элементов, составляем список J′</w:t>
+      </w:r>
+      <w:proofErr w:type="gramStart"/>
+      <w:r>
+        <w:t>={</w:t>
+      </w:r>
+      <w:proofErr w:type="gramEnd"/>
+      <w:r>
+        <w:t>15}. Записываем дизъюнкцию M1 4 9 14 15=M1 4 9 14</w:t>
       </w:r>
       <w:r>
         <w:rPr>
@@ -6090,7 +6420,15 @@
         <w:t>∨</w:t>
       </w:r>
       <w:r>
-        <w:t>001111100010100=111111111111100 В строке M1 9 13 находим номера нулевых элементов, составляем список J′={14,15}. Записываем дизъюнкцию M1 9 13 14=M1 9 13</w:t>
+        <w:t>001111100010100=111111111111100 В строке M1 9 13 находим номера нулевых элементов, составляем список J′</w:t>
+      </w:r>
+      <w:proofErr w:type="gramStart"/>
+      <w:r>
+        <w:t>={</w:t>
+      </w:r>
+      <w:proofErr w:type="gramEnd"/>
+      <w:r>
+        <w:t>14,15}. Записываем дизъюнкцию M1 9 13 14=M1 9 13</w:t>
       </w:r>
       <w:r>
         <w:rPr>
@@ -6108,7 +6446,15 @@
         <w:t>∨</w:t>
       </w:r>
       <w:r>
-        <w:t>001001100000010=111111111111110 В строке M1 9 13 14 находим номера нулевых элементов, составляем список J′={15}. Записываем дизъюнкцию M1 9 13 14 15=M1 9 13 14</w:t>
+        <w:t>001001100000010=111111111111110 В строке M1 9 13 14 находим номера нулевых элементов, составляем список J′</w:t>
+      </w:r>
+      <w:proofErr w:type="gramStart"/>
+      <w:r>
+        <w:t>={</w:t>
+      </w:r>
+      <w:proofErr w:type="gramEnd"/>
+      <w:r>
+        <w:t>15}. Записываем дизъюнкцию M1 9 13 14 15=M1 9 13 14</w:t>
       </w:r>
       <w:r>
         <w:rPr>
@@ -6126,7 +6472,15 @@
         <w:t>∨</w:t>
       </w:r>
       <w:r>
-        <w:t>001000100000001=111111111111111 В строке M1 9 13 14 15 все 1. Построено ψ3={u1 4,u1 11,u4 11,u4 9,u4 8} Записываем дизъюнкцию M1 9 13 15=M1 9 13</w:t>
+        <w:t>001000100000001=111111111111111 В строке M1 9 13 14 15 все 1. Построено ψ3={u1 4,u1 11,u4 </w:t>
+      </w:r>
+      <w:proofErr w:type="spellStart"/>
+      <w:r>
+        <w:t>11,u4</w:t>
+      </w:r>
+      <w:proofErr w:type="spellEnd"/>
+      <w:r>
+        <w:t> 9,u4 8} Записываем дизъюнкцию M1 9 13 15=M1 9 13</w:t>
       </w:r>
       <w:r>
         <w:rPr>
@@ -6220,7 +6574,15 @@
         <w:t>∨</w:t>
       </w:r>
       <w:r>
-        <w:t>001111100010100=111111111111100 В строке M1 12 13 находим номера нулевых элементов, составляем список J′={14,15}. Записываем дизъюнкцию M1 12 13 14=M1 12 13</w:t>
+        <w:t>001111100010100=111111111111100 В строке M1 12 13 находим номера нулевых элементов, составляем список J′</w:t>
+      </w:r>
+      <w:proofErr w:type="gramStart"/>
+      <w:r>
+        <w:t>={</w:t>
+      </w:r>
+      <w:proofErr w:type="gramEnd"/>
+      <w:r>
+        <w:t>14,15}. Записываем дизъюнкцию M1 12 13 14=M1 12 13</w:t>
       </w:r>
       <w:r>
         <w:rPr>
@@ -6238,7 +6600,15 @@
         <w:t>∨</w:t>
       </w:r>
       <w:r>
-        <w:t>001001100000010=111111111111110 В строке M1 12 13 14 находим номера нулевых элементов, составляем список J′={15}. Записываем дизъюнкцию M1 12 13 14 15=M1 12 13 14</w:t>
+        <w:t>001001100000010=111111111111110 В строке M1 12 13 14 находим номера нулевых элементов, составляем список J′</w:t>
+      </w:r>
+      <w:proofErr w:type="gramStart"/>
+      <w:r>
+        <w:t>={</w:t>
+      </w:r>
+      <w:proofErr w:type="gramEnd"/>
+      <w:r>
+        <w:t>15}. Записываем дизъюнкцию M1 12 13 14 15=M1 12 13 14</w:t>
       </w:r>
       <w:r>
         <w:rPr>
@@ -6346,7 +6716,15 @@
         <w:t>∨</w:t>
       </w:r>
       <w:r>
-        <w:t>001001100000010=111011110110010 В строке M1 14 находим номера нулевых элементов, составляем список J′={15}. Строка 15 не закроет нули на позициях 4, 9, 12, 13 Записываем дизъюнкцию M1 15=r1</w:t>
+        <w:t>001001100000010=111011110110010 В строке M1 14 находим номера нулевых элементов, составляем список J′</w:t>
+      </w:r>
+      <w:proofErr w:type="gramStart"/>
+      <w:r>
+        <w:t>={</w:t>
+      </w:r>
+      <w:proofErr w:type="gramEnd"/>
+      <w:r>
+        <w:t>15}. Строка 15 не закроет нули на позициях 4, 9, 12, 13 Записываем дизъюнкцию M1 15=r1</w:t>
       </w:r>
       <w:r>
         <w:rPr>
@@ -6382,7 +6760,15 @@
         <w:t>∨</w:t>
       </w:r>
       <w:r>
-        <w:t>101110010101100=111110010101100 В строке M2 5 находим номера нулевых элементов, составляем список J′={6,7,9,11,14,15}. Записываем дизъюнкцию M2 5 6=M2 5</w:t>
+        <w:t>101110010101100=111110010101100 В строке M2 5 находим номера нулевых элементов, составляем список J′</w:t>
+      </w:r>
+      <w:proofErr w:type="gramStart"/>
+      <w:r>
+        <w:t>={</w:t>
+      </w:r>
+      <w:proofErr w:type="gramEnd"/>
+      <w:r>
+        <w:t>6,7,9,11,14,15}. Записываем дизъюнкцию M2 5 6=M2 5</w:t>
       </w:r>
       <w:r>
         <w:rPr>
@@ -6400,7 +6786,15 @@
         <w:t>∨</w:t>
       </w:r>
       <w:r>
-        <w:t>101001010111110=111111010111110 В строке M2 5 6 находим номера нулевых элементов, составляем список J′={7,9,15}. Записываем дизъюнкцию M2 5 6 7=M2 5 6</w:t>
+        <w:t>101001010111110=111111010111110 В строке M2 5 6 находим номера нулевых элементов, составляем список J′</w:t>
+      </w:r>
+      <w:proofErr w:type="gramStart"/>
+      <w:r>
+        <w:t>={</w:t>
+      </w:r>
+      <w:proofErr w:type="gramEnd"/>
+      <w:r>
+        <w:t>7,9,15}. Записываем дизъюнкцию M2 5 6 7=M2 5 6</w:t>
       </w:r>
       <w:r>
         <w:rPr>
@@ -6418,7 +6812,15 @@
         <w:t>∨</w:t>
       </w:r>
       <w:r>
-        <w:t>100000110111111=111111110111111 В строке M2 5 6 7 находим номера нулевых элементов, составляем список J′={9}. Записываем дизъюнкцию M2 5 6 7 9=M2 5 6 7</w:t>
+        <w:t>100000110111111=111111110111111 В строке M2 5 6 7 находим номера нулевых элементов, составляем список J′</w:t>
+      </w:r>
+      <w:proofErr w:type="gramStart"/>
+      <w:r>
+        <w:t>={</w:t>
+      </w:r>
+      <w:proofErr w:type="gramEnd"/>
+      <w:r>
+        <w:t>9}. Записываем дизъюнкцию M2 5 6 7 9=M2 5 6 7</w:t>
       </w:r>
       <w:r>
         <w:rPr>
@@ -6530,7 +6932,15 @@
         <w:t>∨</w:t>
       </w:r>
       <w:r>
-        <w:t>000000011001000=111110011101100 В строке M2 5 9 находим номера нулевых элементов, составляем список J′={11,14,15}. Записываем дизъюнкцию M2 5 9 11=M2 5 9</w:t>
+        <w:t>000000011001000=111110011101100 В строке M2 5 9 находим номера нулевых элементов, составляем список J′</w:t>
+      </w:r>
+      <w:proofErr w:type="gramStart"/>
+      <w:r>
+        <w:t>={</w:t>
+      </w:r>
+      <w:proofErr w:type="gramEnd"/>
+      <w:r>
+        <w:t>11,14,15}. Записываем дизъюнкцию M2 5 9 11=M2 5 9</w:t>
       </w:r>
       <w:r>
         <w:rPr>
@@ -6548,7 +6958,15 @@
         <w:t>∨</w:t>
       </w:r>
       <w:r>
-        <w:t>101001100011100=111111111111100 В строке M2 5 9 11 находим номера нулевых элементов, составляем список J′={14,15}. Записываем дизъюнкцию M2 5 9 11 14=M2 5 9 11</w:t>
+        <w:t>101001100011100=111111111111100 В строке M2 5 9 11 находим номера нулевых элементов, составляем список J′</w:t>
+      </w:r>
+      <w:proofErr w:type="gramStart"/>
+      <w:r>
+        <w:t>={</w:t>
+      </w:r>
+      <w:proofErr w:type="gramEnd"/>
+      <w:r>
+        <w:t>14,15}. Записываем дизъюнкцию M2 5 9 11 14=M2 5 9 11</w:t>
       </w:r>
       <w:r>
         <w:rPr>
@@ -6584,7 +7002,15 @@
         <w:t>∨</w:t>
       </w:r>
       <w:r>
-        <w:t>001000100000001=111111111111111 В строке M2 5 9 11 14 15 все 1. Построено ψ7={u2 11,u2 10,u1 11,u3 9,u4 9,u4 8} Записываем дизъюнкцию M2 5 9 11 15=M2 5 9 11</w:t>
+        <w:t>001000100000001=111111111111111 В строке M2 5 9 11 14 15 все 1. Построено ψ7={u2 11,u2 10,u1 11,u3 9,u4 </w:t>
+      </w:r>
+      <w:proofErr w:type="spellStart"/>
+      <w:r>
+        <w:t>9,u4</w:t>
+      </w:r>
+      <w:proofErr w:type="spellEnd"/>
+      <w:r>
+        <w:t> 8} Записываем дизъюнкцию M2 5 9 11 15=M2 5 9 11</w:t>
       </w:r>
       <w:r>
         <w:rPr>
@@ -6674,7 +7100,15 @@
         <w:t>∨</w:t>
       </w:r>
       <w:r>
-        <w:t>001001100000010=111111110101110 В строке M2 5 14 находим номера нулевых элементов, составляем список J′={15}. Строка 15 не закроет нули на позициях 9, 11 Записываем дизъюнкцию M2 5 15=M2 5</w:t>
+        <w:t>001001100000010=111111110101110 В строке M2 5 14 находим номера нулевых элементов, составляем список J′</w:t>
+      </w:r>
+      <w:proofErr w:type="gramStart"/>
+      <w:r>
+        <w:t>={</w:t>
+      </w:r>
+      <w:proofErr w:type="gramEnd"/>
+      <w:r>
+        <w:t>15}. Строка 15 не закроет нули на позициях 9, 11 Записываем дизъюнкцию M2 5 15=M2 5</w:t>
       </w:r>
       <w:r>
         <w:rPr>
@@ -6732,7 +7166,15 @@
         <w:t>∨</w:t>
       </w:r>
       <w:r>
-        <w:t>100000110111111=111100110111111 В строке M2 7 находим номера нулевых элементов, составляем список J′={9}. Строка 9 не закроет нули на позициях 5, 6 Записываем дизъюнкцию M2 9=r2</w:t>
+        <w:t>100000110111111=111100110111111 В строке M2 7 находим номера нулевых элементов, составляем список J′</w:t>
+      </w:r>
+      <w:proofErr w:type="gramStart"/>
+      <w:r>
+        <w:t>={</w:t>
+      </w:r>
+      <w:proofErr w:type="gramEnd"/>
+      <w:r>
+        <w:t>9}. Строка 9 не закроет нули на позициях 5, 6 Записываем дизъюнкцию M2 9=r2</w:t>
       </w:r>
       <w:r>
         <w:rPr>
@@ -6750,7 +7192,15 @@
         <w:t>∨</w:t>
       </w:r>
       <w:r>
-        <w:t>000000011001000=111100011001000 В строке M2 9 находим номера нулевых элементов, составляем список J′={10,11,13,14,15}. Записываем дизъюнкцию M2 9 10=M2 9</w:t>
+        <w:t>000000011001000=111100011001000 В строке M2 9 находим номера нулевых элементов, составляем список J′</w:t>
+      </w:r>
+      <w:proofErr w:type="gramStart"/>
+      <w:r>
+        <w:t>={</w:t>
+      </w:r>
+      <w:proofErr w:type="gramEnd"/>
+      <w:r>
+        <w:t>10,11,13,14,15}. Записываем дизъюнкцию M2 9 10=M2 9</w:t>
       </w:r>
       <w:r>
         <w:rPr>
@@ -6768,7 +7218,15 @@
         <w:t>∨</w:t>
       </w:r>
       <w:r>
-        <w:t>101111100101000=111111111101000 В строке M2 9 10 находим номера нулевых элементов, составляем список J′={11,13,14,15}. Записываем дизъюнкцию M2 9 10 11=M2 9 10</w:t>
+        <w:t>101111100101000=111111111101000 В строке M2 9 10 находим номера нулевых элементов, составляем список J′</w:t>
+      </w:r>
+      <w:proofErr w:type="gramStart"/>
+      <w:r>
+        <w:t>={</w:t>
+      </w:r>
+      <w:proofErr w:type="gramEnd"/>
+      <w:r>
+        <w:t>11,13,14,15}. Записываем дизъюнкцию M2 9 10 11=M2 9 10</w:t>
       </w:r>
       <w:r>
         <w:rPr>
@@ -6786,7 +7244,15 @@
         <w:t>∨</w:t>
       </w:r>
       <w:r>
-        <w:t>101001100011100=111111111111100 В строке M2 9 10 11 находим номера нулевых элементов, составляем список J′={14,15}. Записываем дизъюнкцию M2 9 10 11 14=M2 9 10 11</w:t>
+        <w:t>101001100011100=111111111111100 В строке M2 9 10 11 находим номера нулевых элементов, составляем список J′</w:t>
+      </w:r>
+      <w:proofErr w:type="gramStart"/>
+      <w:r>
+        <w:t>={</w:t>
+      </w:r>
+      <w:proofErr w:type="gramEnd"/>
+      <w:r>
+        <w:t>14,15}. Записываем дизъюнкцию M2 9 10 11 14=M2 9 10 11</w:t>
       </w:r>
       <w:r>
         <w:rPr>
@@ -6822,7 +7288,23 @@
         <w:t>∨</w:t>
       </w:r>
       <w:r>
-        <w:t>001000100000001=111111111111111 В строке M2 9 10 11 14 15 все 1. Построено ψ8={u2 11,u1 11,u3 11,u3 9,u4 9,u4 8} Записываем дизъюнкцию M2 9 10 11 15=M2 9 10 11</w:t>
+        <w:t>001000100000001=111111111111111 В строке M2 9 10 11 14 15 все 1. Построено ψ8={u2 11,u1 11,u3 </w:t>
+      </w:r>
+      <w:proofErr w:type="spellStart"/>
+      <w:r>
+        <w:t>11,u3</w:t>
+      </w:r>
+      <w:proofErr w:type="spellEnd"/>
+      <w:r>
+        <w:t> 9,u4 </w:t>
+      </w:r>
+      <w:proofErr w:type="spellStart"/>
+      <w:r>
+        <w:t>9,u4</w:t>
+      </w:r>
+      <w:proofErr w:type="spellEnd"/>
+      <w:r>
+        <w:t> 8} Записываем дизъюнкцию M2 9 10 11 15=M2 9 10 11</w:t>
       </w:r>
       <w:r>
         <w:rPr>
@@ -6894,7 +7376,15 @@
         <w:t>∨</w:t>
       </w:r>
       <w:r>
-        <w:t>001000100000001=111111111111111 В строке M2 9 10 13 14 15 все 1. Построено ψ9={u2 11,u1 11,u3 11,u4 11,u4 9,u4 8} Записываем дизъюнкцию M2 9 10 13 15=M2 9 10 13</w:t>
+        <w:t>001000100000001=111111111111111 В строке M2 9 10 13 14 15 все 1. Построено ψ9={u2 11,u1 11,u3 11,u4 </w:t>
+      </w:r>
+      <w:proofErr w:type="spellStart"/>
+      <w:r>
+        <w:t>11,u4</w:t>
+      </w:r>
+      <w:proofErr w:type="spellEnd"/>
+      <w:r>
+        <w:t> 9,u4 8} Записываем дизъюнкцию M2 9 10 13 15=M2 9 10 13</w:t>
       </w:r>
       <w:r>
         <w:rPr>
@@ -7006,7 +7496,15 @@
         <w:t>∨</w:t>
       </w:r>
       <w:r>
-        <w:t>001001100000010=111101111001010 В строке M2 9 14 находим номера нулевых элементов, составляем список J′={15}. Строка 15 не закроет нули на позициях 5, 10, 11, 13 Записываем дизъюнкцию M2 9 15=M2 9</w:t>
+        <w:t>001001100000010=111101111001010 В строке M2 9 14 находим номера нулевых элементов, составляем список J′</w:t>
+      </w:r>
+      <w:proofErr w:type="gramStart"/>
+      <w:r>
+        <w:t>={</w:t>
+      </w:r>
+      <w:proofErr w:type="gramEnd"/>
+      <w:r>
+        <w:t>15}. Строка 15 не закроет нули на позициях 5, 10, 11, 13 Записываем дизъюнкцию M2 9 15=M2 9</w:t>
       </w:r>
       <w:r>
         <w:rPr>
@@ -7060,7 +7558,15 @@
         <w:t>∨</w:t>
       </w:r>
       <w:r>
-        <w:t>101001100011100=111101110011100 В строке M2 11 находим номера нулевых элементов, составляем список J′={14,15}. Строки 14, 15 не закроют нули на позициях 5, 9, 10 Записываем дизъюнкцию M2 13=r2</w:t>
+        <w:t>101001100011100=111101110011100 В строке M2 11 находим номера нулевых элементов, составляем список J′</w:t>
+      </w:r>
+      <w:proofErr w:type="gramStart"/>
+      <w:r>
+        <w:t>={</w:t>
+      </w:r>
+      <w:proofErr w:type="gramEnd"/>
+      <w:r>
+        <w:t>14,15}. Строки 14, 15 не закроют нули на позициях 5, 9, 10 Записываем дизъюнкцию M2 13=r2</w:t>
       </w:r>
       <w:r>
         <w:rPr>
@@ -7096,7 +7602,15 @@
         <w:t>∨</w:t>
       </w:r>
       <w:r>
-        <w:t>001001100000010=111101110001010 В строке M2 14 находим номера нулевых элементов, составляем список J′={15}. Строка 15 не закроет нули на позициях 5, 9, 10, 11, 13 Записываем дизъюнкцию M2 15=r2</w:t>
+        <w:t>001001100000010=111101110001010 В строке M2 14 находим номера нулевых элементов, составляем список J′</w:t>
+      </w:r>
+      <w:proofErr w:type="gramStart"/>
+      <w:r>
+        <w:t>={</w:t>
+      </w:r>
+      <w:proofErr w:type="gramEnd"/>
+      <w:r>
+        <w:t>15}. Строка 15 не закроет нули на позициях 5, 9, 10, 11, 13 Записываем дизъюнкцию M2 15=r2</w:t>
       </w:r>
       <w:r>
         <w:rPr>
@@ -7132,7 +7646,15 @@
         <w:t>∨</w:t>
       </w:r>
       <w:r>
-        <w:t>010110010101100=011111010111111 В строке M3 4 находим номера нулевых элементов, составляем список J′={7,9}. Записываем дизъюнкцию M3 4 7=M3 4</w:t>
+        <w:t>010110010101100=011111010111111 В строке M3 4 находим номера нулевых элементов, составляем список J′</w:t>
+      </w:r>
+      <w:proofErr w:type="gramStart"/>
+      <w:r>
+        <w:t>={</w:t>
+      </w:r>
+      <w:proofErr w:type="gramEnd"/>
+      <w:r>
+        <w:t>7,9}. Записываем дизъюнкцию M3 4 7=M3 4</w:t>
       </w:r>
       <w:r>
         <w:rPr>
@@ -7150,7 +7672,15 @@
         <w:t>∨</w:t>
       </w:r>
       <w:r>
-        <w:t>100000110111111=111111110111111 В строке M3 4 7 находим номера нулевых элементов, составляем список J′={9}. Записываем дизъюнкцию M3 4 7 9=M3 4 7</w:t>
+        <w:t>100000110111111=111111110111111 В строке M3 4 7 находим номера нулевых элементов, составляем список J′</w:t>
+      </w:r>
+      <w:proofErr w:type="gramStart"/>
+      <w:r>
+        <w:t>={</w:t>
+      </w:r>
+      <w:proofErr w:type="gramEnd"/>
+      <w:r>
+        <w:t>9}. Записываем дизъюнкцию M3 4 7 9=M3 4 7</w:t>
       </w:r>
       <w:r>
         <w:rPr>
@@ -7240,7 +7770,15 @@
         <w:t>∨</w:t>
       </w:r>
       <w:r>
-        <w:t>101001010111110=111111010111110 В строке M4 6 находим номера нулевых элементов, составляем список J′={7,9,15}. Записываем дизъюнкцию M4 6 7=M4 6</w:t>
+        <w:t>101001010111110=111111010111110 В строке M4 6 находим номера нулевых элементов, составляем список J′</w:t>
+      </w:r>
+      <w:proofErr w:type="gramStart"/>
+      <w:r>
+        <w:t>={</w:t>
+      </w:r>
+      <w:proofErr w:type="gramEnd"/>
+      <w:r>
+        <w:t>7,9,15}. Записываем дизъюнкцию M4 6 7=M4 6</w:t>
       </w:r>
       <w:r>
         <w:rPr>
@@ -7258,7 +7796,15 @@
         <w:t>∨</w:t>
       </w:r>
       <w:r>
-        <w:t>100000110111111=111111110111111 В строке M4 6 7 находим номера нулевых элементов, составляем список J′={9}. Записываем дизъюнкцию M4 6 7 9=M4 6 7</w:t>
+        <w:t>100000110111111=111111110111111 В строке M4 6 7 находим номера нулевых элементов, составляем список J′</w:t>
+      </w:r>
+      <w:proofErr w:type="gramStart"/>
+      <w:r>
+        <w:t>={</w:t>
+      </w:r>
+      <w:proofErr w:type="gramEnd"/>
+      <w:r>
+        <w:t>9}. Записываем дизъюнкцию M4 6 7 9=M4 6 7</w:t>
       </w:r>
       <w:r>
         <w:rPr>
@@ -7370,7 +7916,15 @@
         <w:t>∨</w:t>
       </w:r>
       <w:r>
-        <w:t>000000011001000=010110011101100 В строке M4 9 находим номера нулевых элементов, составляем список J′={11,14,15}. Записываем дизъюнкцию M4 9 11=M4 9</w:t>
+        <w:t>000000011001000=010110011101100 В строке M4 9 находим номера нулевых элементов, составляем список J′</w:t>
+      </w:r>
+      <w:proofErr w:type="gramStart"/>
+      <w:r>
+        <w:t>={</w:t>
+      </w:r>
+      <w:proofErr w:type="gramEnd"/>
+      <w:r>
+        <w:t>11,14,15}. Записываем дизъюнкцию M4 9 11=M4 9</w:t>
       </w:r>
       <w:r>
         <w:rPr>
@@ -7388,7 +7942,15 @@
         <w:t>∨</w:t>
       </w:r>
       <w:r>
-        <w:t>101001100011100=111111111111100 В строке M4 9 11 находим номера нулевых элементов, составляем список J′={14,15}. Записываем дизъюнкцию M4 9 11 14=M4 9 11</w:t>
+        <w:t>101001100011100=111111111111100 В строке M4 9 11 находим номера нулевых элементов, составляем список J′</w:t>
+      </w:r>
+      <w:proofErr w:type="gramStart"/>
+      <w:r>
+        <w:t>={</w:t>
+      </w:r>
+      <w:proofErr w:type="gramEnd"/>
+      <w:r>
+        <w:t>14,15}. Записываем дизъюнкцию M4 9 11 14=M4 9 11</w:t>
       </w:r>
       <w:r>
         <w:rPr>
@@ -7406,7 +7968,15 @@
         <w:t>∨</w:t>
       </w:r>
       <w:r>
-        <w:t>001001100000010=111111111111110 В строке M4 9 11 14 находим номера нулевых элементов, составляем список J′={15}. Записываем дизъюнкцию M4 9 11 14 15=M4 9 11 14</w:t>
+        <w:t>001001100000010=111111111111110 В строке M4 9 11 14 находим номера нулевых элементов, составляем список J′</w:t>
+      </w:r>
+      <w:proofErr w:type="gramStart"/>
+      <w:r>
+        <w:t>={</w:t>
+      </w:r>
+      <w:proofErr w:type="gramEnd"/>
+      <w:r>
+        <w:t>15}. Записываем дизъюнкцию M4 9 11 14 15=M4 9 11 14</w:t>
       </w:r>
       <w:r>
         <w:rPr>
@@ -7424,7 +7994,15 @@
         <w:t>∨</w:t>
       </w:r>
       <w:r>
-        <w:t>001000100000001=111111111111111 В строке M4 9 11 14 15 все 1. Построено ψ13={u1 9,u1 11,u3 9,u4 9,u4 8} Записываем дизъюнкцию M4 9 11 15=M4 9 11</w:t>
+        <w:t>001000100000001=111111111111111 В строке M4 9 11 14 15 все 1. Построено ψ13={u1 9,u1 11,u3 9,u4 </w:t>
+      </w:r>
+      <w:proofErr w:type="spellStart"/>
+      <w:r>
+        <w:t>9,u4</w:t>
+      </w:r>
+      <w:proofErr w:type="spellEnd"/>
+      <w:r>
+        <w:t> 8} Записываем дизъюнкцию M4 9 11 15=M4 9 11</w:t>
       </w:r>
       <w:r>
         <w:rPr>
@@ -7514,7 +8092,15 @@
         <w:t>∨</w:t>
       </w:r>
       <w:r>
-        <w:t>001001100000010=011111110101110 В строке M4 14 находим номера нулевых элементов, составляем список J′={15}. Строка 15 не закроет нули на позициях 1, 9, 11 Записываем дизъюнкцию M4 15=r4</w:t>
+        <w:t>001001100000010=011111110101110 В строке M4 14 находим номера нулевых элементов, составляем список J′</w:t>
+      </w:r>
+      <w:proofErr w:type="gramStart"/>
+      <w:r>
+        <w:t>={</w:t>
+      </w:r>
+      <w:proofErr w:type="gramEnd"/>
+      <w:r>
+        <w:t>15}. Строка 15 не закроет нули на позициях 1, 9, 11 Записываем дизъюнкцию M4 15=r4</w:t>
       </w:r>
       <w:r>
         <w:rPr>
@@ -7550,7 +8136,15 @@
         <w:t>∨</w:t>
       </w:r>
       <w:r>
-        <w:t>101001010111110=101111010111110 В строке M5 6 находим номера нулевых элементов, составляем список J′={7,9,15}. Строки 7, 9, 15 не закроют ноль на 2 позиции. Записываем дизъюнкцию M5 7=r5</w:t>
+        <w:t>101001010111110=101111010111110 В строке M5 6 находим номера нулевых элементов, составляем список J′</w:t>
+      </w:r>
+      <w:proofErr w:type="gramStart"/>
+      <w:r>
+        <w:t>={</w:t>
+      </w:r>
+      <w:proofErr w:type="gramEnd"/>
+      <w:r>
+        <w:t>7,9,15}. Строки 7, 9, 15 не закроют ноль на 2 позиции. Записываем дизъюнкцию M5 7=r5</w:t>
       </w:r>
       <w:r>
         <w:rPr>
@@ -7572,7 +8166,15 @@
       </w:r>
       <w:r>
         <w:lastRenderedPageBreak/>
-        <w:t>находим номера нулевых элементов, составляем список J′={9}. Строка 9 не закроет нули на позициях 2, 6 Записываем дизъюнкцию M5 9=r5</w:t>
+        <w:t>находим номера нулевых элементов, составляем список J′</w:t>
+      </w:r>
+      <w:proofErr w:type="gramStart"/>
+      <w:r>
+        <w:t>={</w:t>
+      </w:r>
+      <w:proofErr w:type="gramEnd"/>
+      <w:r>
+        <w:t>9}. Строка 9 не закроет нули на позициях 2, 6 Записываем дизъюнкцию M5 9=r5</w:t>
       </w:r>
       <w:r>
         <w:rPr>
@@ -7590,7 +8192,15 @@
         <w:t>∨</w:t>
       </w:r>
       <w:r>
-        <w:t>000000011001000=101110011101100 В строке M5 9 находим номера нулевых элементов, составляем список J′={11,14,15}. Строки 11, 14, 15 не закроют ноль на 2 позиции. Записываем дизъюнкцию M5 11=r5</w:t>
+        <w:t>000000011001000=101110011101100 В строке M5 9 находим номера нулевых элементов, составляем список J′</w:t>
+      </w:r>
+      <w:proofErr w:type="gramStart"/>
+      <w:r>
+        <w:t>={</w:t>
+      </w:r>
+      <w:proofErr w:type="gramEnd"/>
+      <w:r>
+        <w:t>11,14,15}. Строки 11, 14, 15 не закроют ноль на 2 позиции. Записываем дизъюнкцию M5 11=r5</w:t>
       </w:r>
       <w:r>
         <w:rPr>
@@ -7608,7 +8218,15 @@
         <w:t>∨</w:t>
       </w:r>
       <w:r>
-        <w:t>101001100011100=101111110111100 В строке M5 11 находим номера нулевых элементов, составляем список J′={14,15}. Строки 14, 15 не закроют нули на позициях 2, 9 Записываем дизъюнкцию M5 14=r5</w:t>
+        <w:t>101001100011100=101111110111100 В строке M5 11 находим номера нулевых элементов, составляем список J′</w:t>
+      </w:r>
+      <w:proofErr w:type="gramStart"/>
+      <w:r>
+        <w:t>={</w:t>
+      </w:r>
+      <w:proofErr w:type="gramEnd"/>
+      <w:r>
+        <w:t>14,15}. Строки 14, 15 не закроют нули на позициях 2, 9 Записываем дизъюнкцию M5 14=r5</w:t>
       </w:r>
       <w:r>
         <w:rPr>
@@ -7626,7 +8244,15 @@
         <w:t>∨</w:t>
       </w:r>
       <w:r>
-        <w:t>001001100000010=101111110101110 В строке M5 14 находим номера нулевых элементов, составляем список J′={15}. Строка 15 не закроет нули на позициях 2, 9, 11 Записываем дизъюнкцию M5 15=r5</w:t>
+        <w:t>001001100000010=101111110101110 В строке M5 14 находим номера нулевых элементов, составляем список J′</w:t>
+      </w:r>
+      <w:proofErr w:type="gramStart"/>
+      <w:r>
+        <w:t>={</w:t>
+      </w:r>
+      <w:proofErr w:type="gramEnd"/>
+      <w:r>
+        <w:t>15}. Строка 15 не закроет нули на позициях 2, 9, 11 Записываем дизъюнкцию M5 15=r5</w:t>
       </w:r>
       <w:r>
         <w:rPr>
@@ -7662,7 +8288,15 @@
         <w:t>∨</w:t>
       </w:r>
       <w:r>
-        <w:t>100000110111111=101001110111111 В строке M6 7 находим номера нулевых элементов, составляем список J′={9}. Строка 9 не закроет нули на позициях 2, 4, 5 Записываем дизъюнкцию M6 9=r6</w:t>
+        <w:t>100000110111111=101001110111111 В строке M6 7 находим номера нулевых элементов, составляем список J′</w:t>
+      </w:r>
+      <w:proofErr w:type="gramStart"/>
+      <w:r>
+        <w:t>={</w:t>
+      </w:r>
+      <w:proofErr w:type="gramEnd"/>
+      <w:r>
+        <w:t>9}. Строка 9 не закроет нули на позициях 2, 4, 5 Записываем дизъюнкцию M6 9=r6</w:t>
       </w:r>
       <w:r>
         <w:rPr>
@@ -7680,7 +8314,15 @@
         <w:t>∨</w:t>
       </w:r>
       <w:r>
-        <w:t>000000011001000=101001011111110 В строке M6 9 находим номера нулевых элементов, составляем список J′={15}. Строка 15 не закроет нули на позициях 2, 4, 5 Записываем дизъюнкцию M6 15=r6</w:t>
+        <w:t>000000011001000=101001011111110 В строке M6 9 находим номера нулевых элементов, составляем список J′</w:t>
+      </w:r>
+      <w:proofErr w:type="gramStart"/>
+      <w:r>
+        <w:t>={</w:t>
+      </w:r>
+      <w:proofErr w:type="gramEnd"/>
+      <w:r>
+        <w:t>15}. Строка 15 не закроет нули на позициях 2, 4, 5 Записываем дизъюнкцию M6 15=r6</w:t>
       </w:r>
       <w:r>
         <w:rPr>
@@ -7734,7 +8376,15 @@
         <w:t>∨</w:t>
       </w:r>
       <w:r>
-        <w:t>101111100101000=111111111101000 В строке M8 10 находим номера нулевых элементов, составляем список J′={11,13,14,15}. Записываем дизъюнкцию M8 10 11=M8 10</w:t>
+        <w:t>101111100101000=111111111101000 В строке M8 10 находим номера нулевых элементов, составляем список J′</w:t>
+      </w:r>
+      <w:proofErr w:type="gramStart"/>
+      <w:r>
+        <w:t>={</w:t>
+      </w:r>
+      <w:proofErr w:type="gramEnd"/>
+      <w:r>
+        <w:t>11,13,14,15}. Записываем дизъюнкцию M8 10 11=M8 10</w:t>
       </w:r>
       <w:r>
         <w:rPr>
@@ -7752,7 +8402,15 @@
         <w:t>∨</w:t>
       </w:r>
       <w:r>
-        <w:t>101001100011100=111111111111100 В строке M8 10 11 находим номера нулевых элементов, составляем список J′={14,15}. Записываем дизъюнкцию M8 10 11 14=M8 10 11</w:t>
+        <w:t>101001100011100=111111111111100 В строке M8 10 11 находим номера нулевых элементов, составляем список J′</w:t>
+      </w:r>
+      <w:proofErr w:type="gramStart"/>
+      <w:r>
+        <w:t>={</w:t>
+      </w:r>
+      <w:proofErr w:type="gramEnd"/>
+      <w:r>
+        <w:t>14,15}. Записываем дизъюнкцию M8 10 11 14=M8 10 11</w:t>
       </w:r>
       <w:r>
         <w:rPr>
@@ -7770,7 +8428,15 @@
         <w:t>∨</w:t>
       </w:r>
       <w:r>
-        <w:t>001001100000010=111111111111110 В строке M8 10 11 14 находим номера нулевых элементов, составляем список J′={15}. Записываем дизъюнкцию M8 10 11 14 15=M8 10 11 14</w:t>
+        <w:t>001001100000010=111111111111110 В строке M8 10 11 14 находим номера нулевых элементов, составляем список J′</w:t>
+      </w:r>
+      <w:proofErr w:type="gramStart"/>
+      <w:r>
+        <w:t>={</w:t>
+      </w:r>
+      <w:proofErr w:type="gramEnd"/>
+      <w:r>
+        <w:t>15}. Записываем дизъюнкцию M8 10 11 14 15=M8 10 11 14</w:t>
       </w:r>
       <w:r>
         <w:rPr>
@@ -7788,7 +8454,15 @@
         <w:t>∨</w:t>
       </w:r>
       <w:r>
-        <w:t>001000100000001=111111111111111 В строке M8 10 11 14 15 все 1. Построено ψ14={u3 12,u3 11,u3 9,u4 9,u4 8} Записываем дизъюнкцию M8 10 11 15=M8 10 11</w:t>
+        <w:t>001000100000001=111111111111111 В строке M8 10 11 14 15 все 1. Построено ψ14={u3 12,u3 11,u3 9,u4 </w:t>
+      </w:r>
+      <w:proofErr w:type="spellStart"/>
+      <w:r>
+        <w:t>9,u4</w:t>
+      </w:r>
+      <w:proofErr w:type="spellEnd"/>
+      <w:r>
+        <w:t> 8} Записываем дизъюнкцию M8 10 11 15=M8 10 11</w:t>
       </w:r>
       <w:r>
         <w:rPr>
@@ -7846,7 +8520,15 @@
       </w:r>
       <w:r>
         <w:lastRenderedPageBreak/>
-        <w:t>строке M8 10 13 14 находим номера нулевых элементов, составляем список J′={15}. Записываем дизъюнкцию M8 10 13 14 15=M8 10 13 14</w:t>
+        <w:t>строке M8 10 13 14 находим номера нулевых элементов, составляем список J′</w:t>
+      </w:r>
+      <w:proofErr w:type="gramStart"/>
+      <w:r>
+        <w:t>={</w:t>
+      </w:r>
+      <w:proofErr w:type="gramEnd"/>
+      <w:r>
+        <w:t>15}. Записываем дизъюнкцию M8 10 13 14 15=M8 10 13 14</w:t>
       </w:r>
       <w:r>
         <w:rPr>
@@ -7864,7 +8546,15 @@
         <w:t>∨</w:t>
       </w:r>
       <w:r>
-        <w:t>001000100000001=111111111111111 В строке M8 10 13 14 15 все 1. Построено ψ15={u3 12,u3 11,u4 11,u4 9,u4 8} Записываем дизъюнкцию M8 10 13 15=M8 10 13</w:t>
+        <w:t>001000100000001=111111111111111 В строке M8 10 13 14 15 все 1. Построено ψ15={u3 12,u3 11,u4 </w:t>
+      </w:r>
+      <w:proofErr w:type="spellStart"/>
+      <w:r>
+        <w:t>11,u4</w:t>
+      </w:r>
+      <w:proofErr w:type="spellEnd"/>
+      <w:r>
+        <w:t> 9,u4 8} Записываем дизъюнкцию M8 10 13 15=M8 10 13</w:t>
       </w:r>
       <w:r>
         <w:rPr>
@@ -7954,7 +8644,15 @@
         <w:t>∨</w:t>
       </w:r>
       <w:r>
-        <w:t>011111101111000=111111111111000 В строке M8 12 находим номера нулевых элементов, составляем список J′={13,14,15}. Записываем дизъюнкцию M8 12 13=M8 12</w:t>
+        <w:t>011111101111000=111111111111000 В строке M8 12 находим номера нулевых элементов, составляем список J′</w:t>
+      </w:r>
+      <w:proofErr w:type="gramStart"/>
+      <w:r>
+        <w:t>={</w:t>
+      </w:r>
+      <w:proofErr w:type="gramEnd"/>
+      <w:r>
+        <w:t>13,14,15}. Записываем дизъюнкцию M8 12 13=M8 12</w:t>
       </w:r>
       <w:r>
         <w:rPr>
@@ -7972,7 +8670,15 @@
         <w:t>∨</w:t>
       </w:r>
       <w:r>
-        <w:t>001111100010100=111111111111100 В строке M8 12 13 находим номера нулевых элементов, составляем список J′={14,15}. Записываем дизъюнкцию M8 12 13 14=M8 12 13</w:t>
+        <w:t>001111100010100=111111111111100 В строке M8 12 13 находим номера нулевых элементов, составляем список J′</w:t>
+      </w:r>
+      <w:proofErr w:type="gramStart"/>
+      <w:r>
+        <w:t>={</w:t>
+      </w:r>
+      <w:proofErr w:type="gramEnd"/>
+      <w:r>
+        <w:t>14,15}. Записываем дизъюнкцию M8 12 13 14=M8 12 13</w:t>
       </w:r>
       <w:r>
         <w:rPr>
@@ -7990,7 +8696,15 @@
         <w:t>∨</w:t>
       </w:r>
       <w:r>
-        <w:t>001001100000010=111111111111110 В строке M8 12 13 14 находим номера нулевых элементов, составляем список J′={15}. Записываем дизъюнкцию M8 12 13 14 15=M8 12 13 14</w:t>
+        <w:t>001001100000010=111111111111110 В строке M8 12 13 14 находим номера нулевых элементов, составляем список J′</w:t>
+      </w:r>
+      <w:proofErr w:type="gramStart"/>
+      <w:r>
+        <w:t>={</w:t>
+      </w:r>
+      <w:proofErr w:type="gramEnd"/>
+      <w:r>
+        <w:t>15}. Записываем дизъюнкцию M8 12 13 14 15=M8 12 13 14</w:t>
       </w:r>
       <w:r>
         <w:rPr>
@@ -8008,7 +8722,15 @@
         <w:t>∨</w:t>
       </w:r>
       <w:r>
-        <w:t>001000100000001=111111111111111 В строке M8 12 13 14 15 все 1. Построено ψ16={u3 12,u4 12,u4 11,u4 9,u4 8} Записываем дизъюнкцию M8 12 13 15=M8 12 13</w:t>
+        <w:t>001000100000001=111111111111111 В строке M8 12 13 14 15 все 1. Построено ψ16={u3 12,u4 </w:t>
+      </w:r>
+      <w:proofErr w:type="spellStart"/>
+      <w:r>
+        <w:t>12,u4</w:t>
+      </w:r>
+      <w:proofErr w:type="spellEnd"/>
+      <w:r>
+        <w:t> 11,u4 9,u4 8} Записываем дизъюнкцию M8 12 13 15=M8 12 13</w:t>
       </w:r>
       <w:r>
         <w:rPr>
@@ -8098,7 +8820,15 @@
         <w:t>∨</w:t>
       </w:r>
       <w:r>
-        <w:t>001001100000010=111111111000010 В строке M8 14 находим номера нулевых элементов, составляем список J′={15}. Строка 15 не закроет нули на позициях 10, 11, 12, 13 Записываем дизъюнкцию M8 15=r8</w:t>
+        <w:t>001001100000010=111111111000010 В строке M8 14 находим номера нулевых элементов, составляем список J′</w:t>
+      </w:r>
+      <w:proofErr w:type="gramStart"/>
+      <w:r>
+        <w:t>={</w:t>
+      </w:r>
+      <w:proofErr w:type="gramEnd"/>
+      <w:r>
+        <w:t>15}. Строка 15 не закроет нули на позициях 10, 11, 12, 13 Записываем дизъюнкцию M8 15=r8</w:t>
       </w:r>
       <w:r>
         <w:rPr>
@@ -8138,7 +8868,15 @@
         <w:t>∨</w:t>
       </w:r>
       <w:r>
-        <w:t>101111100101000=101111111101000 В строке M9 10 находим номера нулевых элементов, составляем список J′={11,13,14,15}. Строки 11, 13, 14, 15 не закроют ноль на 2 позиции. Записываем дизъюнкцию M9 11=r9</w:t>
+        <w:t>101111100101000=101111111101000 В строке M9 10 находим номера нулевых элементов, составляем список J′</w:t>
+      </w:r>
+      <w:proofErr w:type="gramStart"/>
+      <w:r>
+        <w:t>={</w:t>
+      </w:r>
+      <w:proofErr w:type="gramEnd"/>
+      <w:r>
+        <w:t>11,13,14,15}. Строки 11, 13, 14, 15 не закроют ноль на 2 позиции. Записываем дизъюнкцию M9 11=r9</w:t>
       </w:r>
       <w:r>
         <w:rPr>
@@ -8156,7 +8894,15 @@
         <w:t>∨</w:t>
       </w:r>
       <w:r>
-        <w:t>101001100011100=101001111011100 В строке M9 11 находим номера нулевых элементов, составляем список J′={14,15}. Строки 14, 15 не закроют нули на позициях 2, 4, 5, 10 Записываем дизъюнкцию M9 13=r9</w:t>
+        <w:t>101001100011100=101001111011100 В строке M9 11 находим номера нулевых элементов, составляем список J′</w:t>
+      </w:r>
+      <w:proofErr w:type="gramStart"/>
+      <w:r>
+        <w:t>={</w:t>
+      </w:r>
+      <w:proofErr w:type="gramEnd"/>
+      <w:r>
+        <w:t>14,15}. Строки 14, 15 не закроют нули на позициях 2, 4, 5, 10 Записываем дизъюнкцию M9 13=r9</w:t>
       </w:r>
       <w:r>
         <w:rPr>
@@ -8210,7 +8956,87 @@
         <w:t>∨</w:t>
       </w:r>
       <w:r>
-        <w:t>001000100000001=001000111001001 В строке M9 15 остались незакрытые 0. Из матрицы R(G′) видно, что строки с номерами j &gt; 9 не смогут закрыть ноль в позиции 8. Семейство максимальных внутренне устойчивых множеств ψG построено. Это: ψ1={u1 4,u1 7,u1 9,u1 11} ψ2={u1 4,u1 9,u1 11,u4 9,u4 8} ψ3={u1 4,u1 11,u4 11,u4 9,u4 8} ψ4={u1 4,u4 12,u4 11,u4 9,u4 8} ψ5={u2 11,u2 10,u2 8,u2 6,u1 11} ψ6={u2 11,u2 10,u2 8,u1 11,u4 8} ψ7={u2 11,u2 10,u1 11,u3 9,u4 9,u4 8} ψ8={u2 11,u1 11,u3 11,u3 9,u4 9,u4 8} ψ9={u2 11,u1 11,u3 11,u4 11,u4 9,u4 8} ψ10={u1 7,u1 9,u2 6,u1 11} ψ11={u1 9,u2 8,u2 6,u1 11} ψ12={u1 9,u2 8,u1 11,u4 8} ψ13={u1 9,u1 11,u3 9,u4 9,u4 8} ψ14={u3 12,u3 11,u3 9,u4 9,u4 8} ψ15={u3 12,u3 11,u4 11,u4 9,u4 8} ψ16={u3 12,u4 12,u4 11,u4 9,u4 8}</w:t>
+        <w:t xml:space="preserve">001000100000001=001000111001001 В строке M9 15 остались незакрытые 0. Из матрицы R(G′) видно, что строки с номерами j &gt; 9 не смогут закрыть ноль в позиции 8. Семейство максимальных внутренне устойчивых множеств </w:t>
+      </w:r>
+      <w:proofErr w:type="spellStart"/>
+      <w:r>
+        <w:t>ψG</w:t>
+      </w:r>
+      <w:proofErr w:type="spellEnd"/>
+      <w:r>
+        <w:t xml:space="preserve"> построено. Это: ψ1={u1 4,u1 7,u1 9,u1 11} ψ2={u1 4,u1 9,u1 11,u4 9,u4 8} ψ3={u1 4,u1 11,u4 </w:t>
+      </w:r>
+      <w:proofErr w:type="spellStart"/>
+      <w:r>
+        <w:t>11,u4</w:t>
+      </w:r>
+      <w:proofErr w:type="spellEnd"/>
+      <w:r>
+        <w:t> 9,u4 8} ψ4={u1 4,u4 12,u4 11,u4 9,u4 8} ψ5={u2 11,u2 10,u2 8,u2 6,u1 11} ψ6={u2 11,u2 10,u2 8,u1 11,u4 8} ψ7={u2 11,u2 10,u1 11,u3 9,u4 </w:t>
+      </w:r>
+      <w:proofErr w:type="spellStart"/>
+      <w:r>
+        <w:t>9,u4</w:t>
+      </w:r>
+      <w:proofErr w:type="spellEnd"/>
+      <w:r>
+        <w:t> 8} ψ8={u2 11,u1 11,u3 </w:t>
+      </w:r>
+      <w:proofErr w:type="spellStart"/>
+      <w:r>
+        <w:t>11,u3</w:t>
+      </w:r>
+      <w:proofErr w:type="spellEnd"/>
+      <w:r>
+        <w:t> 9,u4 </w:t>
+      </w:r>
+      <w:proofErr w:type="spellStart"/>
+      <w:r>
+        <w:t>9,u4</w:t>
+      </w:r>
+      <w:proofErr w:type="spellEnd"/>
+      <w:r>
+        <w:t> 8} ψ9={u2 11,u1 11,u3 11,u4 </w:t>
+      </w:r>
+      <w:proofErr w:type="spellStart"/>
+      <w:r>
+        <w:t>11,u4</w:t>
+      </w:r>
+      <w:proofErr w:type="spellEnd"/>
+      <w:r>
+        <w:t> 9,u4 8} ψ10={u1 7,u1 9,u2 6,u1 11} ψ11={u1 9,u2 8,u2 6,u1 11} ψ12={u1 9,u2 8,u1 11,u4 8} ψ13={u1 9,u1 11,u3 9,u4 </w:t>
+      </w:r>
+      <w:proofErr w:type="spellStart"/>
+      <w:r>
+        <w:t>9,u4</w:t>
+      </w:r>
+      <w:proofErr w:type="spellEnd"/>
+      <w:r>
+        <w:t> 8} ψ14={u3 12,u3 11,u3 9,u4 </w:t>
+      </w:r>
+      <w:proofErr w:type="spellStart"/>
+      <w:r>
+        <w:t>9,u4</w:t>
+      </w:r>
+      <w:proofErr w:type="spellEnd"/>
+      <w:r>
+        <w:t> 8} ψ15={u3 12,u3 11,u4 </w:t>
+      </w:r>
+      <w:proofErr w:type="spellStart"/>
+      <w:r>
+        <w:t>11,u4</w:t>
+      </w:r>
+      <w:proofErr w:type="spellEnd"/>
+      <w:r>
+        <w:t> 9,u4 8} ψ16={u3 12,u4 </w:t>
+      </w:r>
+      <w:proofErr w:type="spellStart"/>
+      <w:r>
+        <w:t>12,u4</w:t>
+      </w:r>
+      <w:proofErr w:type="spellEnd"/>
+      <w:r>
+        <w:t> 11,u4 9,u4 8}</w:t>
       </w:r>
     </w:p>
     <w:p>
@@ -8243,7 +9069,23 @@
     </w:p>
     <w:p>
       <w:r>
-        <w:t xml:space="preserve">Для каждой пары множеств вычислим значение критерия αγβ=|ψγ|+|ψβ|−|ψγ∩ψβ|: α12=|ψ1|+|ψ2|−|ψ1∩ψ2|=4+5−3=6 α13=|ψ1|+|ψ3|−|ψ1∩ψ3|=4+5−2=7 α14=|ψ1|+|ψ4|−|ψ1∩ψ4|=4+5−1=8 α15=|ψ1|+|ψ5|−|ψ1∩ψ5|=4+5−1=8 α16=|ψ1|+|ψ6|−|ψ1∩ψ6|=4+5−1=8 α17=|ψ1|+|ψ7|−|ψ1∩ψ7|=4+6−1=9 α18=|ψ1|+|ψ8|−|ψ1∩ψ8|=4+6−1=9 α19=|ψ1|+|ψ9|−|ψ1∩ψ9|=4+6−1=9 α110=|ψ1|+|ψ10|−|ψ1∩ψ10|=4+4−3=5 α111=|ψ1|+|ψ11|−|ψ1∩ψ11|=4+4−2=6 α112=|ψ1|+|ψ12|−|ψ1∩ψ12|=4+4−2=6 α113=|ψ1|+|ψ13|−|ψ1∩ψ13|=4+5−2=7 α114=|ψ1|+|ψ14|−|ψ1∩ψ14|=4+5−0=9 α115=|ψ1|+|ψ15|−|ψ1∩ψ15|=4+5−0=9 α116=|ψ1|+|ψ16|−|ψ1∩ψ16|=4+5−0=9 α23=|ψ2|+|ψ3|−|ψ2∩ψ3|=5+5−4=6 α24=|ψ2|+|ψ4|−|ψ2∩ψ4|=5+5−3=7 α25=|ψ2|+|ψ5|−|ψ2∩ψ5|=5+5−1=9 α26=|ψ2|+|ψ6|−|ψ2∩ψ6|=5+5−2=8 α27=|ψ2|+|ψ7|−|ψ2∩ψ7|=5+6−3=8 α28=|ψ2|+|ψ8|−|ψ2∩ψ8|=5+6−3=8 α29=|ψ2|+|ψ9|−|ψ2∩ψ9|=5+6−3=8 α210=|ψ2|+|ψ10|−|ψ2∩ψ10|=5+4−2=7 α211=|ψ2|+|ψ11|−|ψ2∩ψ11|=5+4−2=7 α212=|ψ2|+|ψ12|−|ψ2∩ψ12|=5+4−3=6 α213=|ψ2|+|ψ13|−|ψ2∩ψ13|=5+5−4=6 α214=|ψ2|+|ψ14|−|ψ2∩ψ14|=5+5−2=8 α215=|ψ2|+|ψ15|−|ψ2∩ψ15|=5+5−2=8 α216=|ψ2|+|ψ16|−|ψ2∩ψ16|=5+5−2=8 α34=|ψ3|+|ψ4|−|ψ3∩ψ4|=5+5−4=6 α35=|ψ3|+|ψ5|−|ψ3∩ψ5|=5+5−1=9 α36=|ψ3|+|ψ6|−|ψ3∩ψ6|=5+5−2=8 α37=|ψ3|+|ψ7|−|ψ3∩ψ7|=5+6−3=8 α38=|ψ3|+|ψ8|−|ψ3∩ψ8|=5+6−3=8 </w:t>
+        <w:t>Для каждой пары множеств вычислим значение критерия αγβ=|</w:t>
+      </w:r>
+      <w:proofErr w:type="spellStart"/>
+      <w:r>
+        <w:t>ψγ</w:t>
+      </w:r>
+      <w:proofErr w:type="spellEnd"/>
+      <w:r>
+        <w:t>|+|ψβ|−|</w:t>
+      </w:r>
+      <w:proofErr w:type="spellStart"/>
+      <w:r>
+        <w:t>ψγ∩ψ</w:t>
+      </w:r>
+      <w:proofErr w:type="spellEnd"/>
+      <w:r>
+        <w:t xml:space="preserve">β|: α12=|ψ1|+|ψ2|−|ψ1∩ψ2|=4+5−3=6 α13=|ψ1|+|ψ3|−|ψ1∩ψ3|=4+5−2=7 α14=|ψ1|+|ψ4|−|ψ1∩ψ4|=4+5−1=8 α15=|ψ1|+|ψ5|−|ψ1∩ψ5|=4+5−1=8 α16=|ψ1|+|ψ6|−|ψ1∩ψ6|=4+5−1=8 α17=|ψ1|+|ψ7|−|ψ1∩ψ7|=4+6−1=9 α18=|ψ1|+|ψ8|−|ψ1∩ψ8|=4+6−1=9 α19=|ψ1|+|ψ9|−|ψ1∩ψ9|=4+6−1=9 α110=|ψ1|+|ψ10|−|ψ1∩ψ10|=4+4−3=5 α111=|ψ1|+|ψ11|−|ψ1∩ψ11|=4+4−2=6 α112=|ψ1|+|ψ12|−|ψ1∩ψ12|=4+4−2=6 α113=|ψ1|+|ψ13|−|ψ1∩ψ13|=4+5−2=7 α114=|ψ1|+|ψ14|−|ψ1∩ψ14|=4+5−0=9 α115=|ψ1|+|ψ15|−|ψ1∩ψ15|=4+5−0=9 α116=|ψ1|+|ψ16|−|ψ1∩ψ16|=4+5−0=9 α23=|ψ2|+|ψ3|−|ψ2∩ψ3|=5+5−4=6 α24=|ψ2|+|ψ4|−|ψ2∩ψ4|=5+5−3=7 α25=|ψ2|+|ψ5|−|ψ2∩ψ5|=5+5−1=9 α26=|ψ2|+|ψ6|−|ψ2∩ψ6|=5+5−2=8 α27=|ψ2|+|ψ7|−|ψ2∩ψ7|=5+6−3=8 α28=|ψ2|+|ψ8|−|ψ2∩ψ8|=5+6−3=8 α29=|ψ2|+|ψ9|−|ψ2∩ψ9|=5+6−3=8 α210=|ψ2|+|ψ10|−|ψ2∩ψ10|=5+4−2=7 α211=|ψ2|+|ψ11|−|ψ2∩ψ11|=5+4−2=7 α212=|ψ2|+|ψ12|−|ψ2∩ψ12|=5+4−3=6 α213=|ψ2|+|ψ13|−|ψ2∩ψ13|=5+5−4=6 α214=|ψ2|+|ψ14|−|ψ2∩ψ14|=5+5−2=8 α215=|ψ2|+|ψ15|−|ψ2∩ψ15|=5+5−2=8 α216=|ψ2|+|ψ16|−|ψ2∩ψ16|=5+5−2=8 α34=|ψ3|+|ψ4|−|ψ3∩ψ4|=5+5−4=6 α35=|ψ3|+|ψ5|−|ψ3∩ψ5|=5+5−1=9 α36=|ψ3|+|ψ6|−|ψ3∩ψ6|=5+5−2=8 α37=|ψ3|+|ψ7|−|ψ3∩ψ7|=5+6−3=8 α38=|ψ3|+|ψ8|−|ψ3∩ψ8|=5+6−3=8 </w:t>
       </w:r>
       <w:r>
         <w:lastRenderedPageBreak/>
@@ -11239,8 +12081,13 @@
     </w:tbl>
     <w:p>
       <w:r>
-        <w:t>Max αγδ</w:t>
-      </w:r>
+        <w:t>Max α</w:t>
+      </w:r>
+      <w:proofErr w:type="spellStart"/>
+      <w:r>
+        <w:t>γδ</w:t>
+      </w:r>
+      <w:proofErr w:type="spellEnd"/>
       <w:r>
         <w:t xml:space="preserve"> - </w:t>
       </w:r>
@@ -11275,212 +12122,590 @@
         <w:t>,</w:t>
       </w:r>
       <w:r>
-        <w:t xml:space="preserve"> ребра  4</w:t>
-      </w:r>
+        <w:t xml:space="preserve"> </w:t>
+      </w:r>
+      <w:proofErr w:type="gramStart"/>
+      <w:r>
+        <w:t>ребра  4</w:t>
+      </w:r>
+      <w:proofErr w:type="gramEnd"/>
       <w:r>
         <w:t>, 5</w:t>
       </w:r>
     </w:p>
     <w:p>
       <w:r>
-        <w:t xml:space="preserve">ψ4={u1 4,u4 12,u4 11,u4 9,u4 8} </w:t>
+        <w:t>ψ4</w:t>
+      </w:r>
+      <w:proofErr w:type="gramStart"/>
+      <w:r>
+        <w:t>={</w:t>
+      </w:r>
+      <w:proofErr w:type="gramEnd"/>
+      <w:r>
+        <w:t>u1 </w:t>
+      </w:r>
+      <w:proofErr w:type="gramStart"/>
+      <w:r>
+        <w:t>4,u</w:t>
+      </w:r>
+      <w:proofErr w:type="gramEnd"/>
+      <w:r>
+        <w:t>4 </w:t>
+      </w:r>
+      <w:proofErr w:type="gramStart"/>
+      <w:r>
+        <w:t>12,u</w:t>
+      </w:r>
+      <w:proofErr w:type="gramEnd"/>
+      <w:r>
+        <w:t>4 </w:t>
+      </w:r>
+      <w:proofErr w:type="gramStart"/>
+      <w:r>
+        <w:t>11,u</w:t>
+      </w:r>
+      <w:proofErr w:type="gramEnd"/>
+      <w:r>
+        <w:t>4 </w:t>
+      </w:r>
+      <w:proofErr w:type="gramStart"/>
+      <w:r>
+        <w:t>9,u</w:t>
+      </w:r>
+      <w:proofErr w:type="gramEnd"/>
+      <w:r>
+        <w:t xml:space="preserve">4 8} </w:t>
       </w:r>
     </w:p>
     <w:p>
       <w:r>
-        <w:t>ψ5={u2 11,u2 10,u2 8,u2 6,u1 11}</w:t>
+        <w:rPr>
+          <w:lang w:val="en-US"/>
+        </w:rPr>
+        <w:drawing>
+          <wp:anchor distT="0" distB="0" distL="114300" distR="114300" simplePos="0" relativeHeight="251658240" behindDoc="0" locked="0" layoutInCell="1" allowOverlap="1" wp14:anchorId="549EE567" wp14:editId="4481C1A5">
+            <wp:simplePos x="0" y="0"/>
+            <wp:positionH relativeFrom="margin">
+              <wp:posOffset>-140335</wp:posOffset>
+            </wp:positionH>
+            <wp:positionV relativeFrom="paragraph">
+              <wp:posOffset>353060</wp:posOffset>
+            </wp:positionV>
+            <wp:extent cx="3200400" cy="2905125"/>
+            <wp:effectExtent l="0" t="0" r="0" b="9525"/>
+            <wp:wrapTopAndBottom/>
+            <wp:docPr id="1343557176" name="Рисунок 1"/>
+            <wp:cNvGraphicFramePr>
+              <a:graphicFrameLocks xmlns:a="http://schemas.openxmlformats.org/drawingml/2006/main" noChangeAspect="1"/>
+            </wp:cNvGraphicFramePr>
+            <a:graphic xmlns:a="http://schemas.openxmlformats.org/drawingml/2006/main">
+              <a:graphicData uri="http://schemas.openxmlformats.org/drawingml/2006/picture">
+                <pic:pic xmlns:pic="http://schemas.openxmlformats.org/drawingml/2006/picture">
+                  <pic:nvPicPr>
+                    <pic:cNvPr id="1343557176" name=""/>
+                    <pic:cNvPicPr/>
+                  </pic:nvPicPr>
+                  <pic:blipFill>
+                    <a:blip r:embed="rId6">
+                      <a:extLst>
+                        <a:ext uri="{28A0092B-C50C-407E-A947-70E740481C1C}">
+                          <a14:useLocalDpi xmlns:a14="http://schemas.microsoft.com/office/drawing/2010/main" val="0"/>
+                        </a:ext>
+                      </a:extLst>
+                    </a:blip>
+                    <a:stretch>
+                      <a:fillRect/>
+                    </a:stretch>
+                  </pic:blipFill>
+                  <pic:spPr>
+                    <a:xfrm>
+                      <a:off x="0" y="0"/>
+                      <a:ext cx="3200400" cy="2905125"/>
+                    </a:xfrm>
+                    <a:prstGeom prst="rect">
+                      <a:avLst/>
+                    </a:prstGeom>
+                  </pic:spPr>
+                </pic:pic>
+              </a:graphicData>
+            </a:graphic>
+            <wp14:sizeRelH relativeFrom="margin">
+              <wp14:pctWidth>0</wp14:pctWidth>
+            </wp14:sizeRelH>
+            <wp14:sizeRelV relativeFrom="margin">
+              <wp14:pctHeight>0</wp14:pctHeight>
+            </wp14:sizeRelV>
+          </wp:anchor>
+        </w:drawing>
+      </w:r>
+      <w:r>
+        <w:t>ψ5</w:t>
+      </w:r>
+      <w:proofErr w:type="gramStart"/>
+      <w:r>
+        <w:t>={</w:t>
+      </w:r>
+      <w:proofErr w:type="gramEnd"/>
+      <w:r>
+        <w:t>u2 </w:t>
+      </w:r>
+      <w:proofErr w:type="gramStart"/>
+      <w:r>
+        <w:t>11,u</w:t>
+      </w:r>
+      <w:proofErr w:type="gramEnd"/>
+      <w:r>
+        <w:t>2 </w:t>
+      </w:r>
+      <w:proofErr w:type="gramStart"/>
+      <w:r>
+        <w:t>10,u</w:t>
+      </w:r>
+      <w:proofErr w:type="gramEnd"/>
+      <w:r>
+        <w:t>2 </w:t>
+      </w:r>
+      <w:proofErr w:type="gramStart"/>
+      <w:r>
+        <w:t>8,u</w:t>
+      </w:r>
+      <w:proofErr w:type="gramEnd"/>
+      <w:r>
+        <w:t>2 </w:t>
+      </w:r>
+      <w:proofErr w:type="gramStart"/>
+      <w:r>
+        <w:t>6,u</w:t>
+      </w:r>
+      <w:proofErr w:type="gramEnd"/>
+      <w:r>
+        <w:t>1 11}</w:t>
+      </w:r>
+    </w:p>
+    <w:p/>
+    <w:p>
+      <w:r>
+        <w:t>Удалим из ΨG' ребра, вошедшие в ψ</w:t>
+      </w:r>
+      <w:r>
+        <w:t>4</w:t>
+      </w:r>
+      <w:r>
+        <w:t xml:space="preserve"> и ψ</w:t>
+      </w:r>
+      <w:r>
+        <w:t>5</w:t>
       </w:r>
     </w:p>
     <w:p>
       <w:r>
-        <w:t>Удалим из ΨG' ребра, вошедшие в ψ</w:t>
-      </w:r>
-      <w:r>
-        <w:t>4</w:t>
-      </w:r>
-      <w:r>
-        <w:t xml:space="preserve"> и ψ</w:t>
-      </w:r>
-      <w:r>
-        <w:t>5</w:t>
+        <w:t>Это: ψ1</w:t>
+      </w:r>
+      <w:proofErr w:type="gramStart"/>
+      <w:r>
+        <w:t>={</w:t>
+      </w:r>
+      <w:proofErr w:type="gramEnd"/>
+      <w:r>
+        <w:t>u1 7,</w:t>
+      </w:r>
+      <w:r>
+        <w:t xml:space="preserve"> </w:t>
+      </w:r>
+      <w:r>
+        <w:t xml:space="preserve">u1 9} </w:t>
       </w:r>
     </w:p>
     <w:p>
       <w:r>
-        <w:t>Это: ψ1={u1 7,</w:t>
-      </w:r>
-      <w:r>
-        <w:t xml:space="preserve"> </w:t>
-      </w:r>
+        <w:t>ψ2</w:t>
+      </w:r>
+      <w:proofErr w:type="gramStart"/>
+      <w:r>
+        <w:t>={</w:t>
+      </w:r>
+      <w:proofErr w:type="gramEnd"/>
       <w:r>
         <w:t xml:space="preserve">u1 9} </w:t>
       </w:r>
     </w:p>
     <w:p>
       <w:r>
-        <w:t xml:space="preserve">ψ2={u1 9} </w:t>
+        <w:t>ψ3</w:t>
+      </w:r>
+      <w:proofErr w:type="gramStart"/>
+      <w:r>
+        <w:t>={ }</w:t>
+      </w:r>
+      <w:proofErr w:type="gramEnd"/>
+      <w:r>
+        <w:t xml:space="preserve"> </w:t>
+      </w:r>
+      <w:r>
+        <w:t xml:space="preserve"> </w:t>
+      </w:r>
+      <w:r>
+        <w:t>ψ4</w:t>
+      </w:r>
+      <w:proofErr w:type="gramStart"/>
+      <w:r>
+        <w:t>={ }</w:t>
+      </w:r>
+      <w:proofErr w:type="gramEnd"/>
+      <w:r>
+        <w:t xml:space="preserve"> </w:t>
+      </w:r>
+      <w:r>
+        <w:t xml:space="preserve"> </w:t>
+      </w:r>
+      <w:r>
+        <w:t>ψ5</w:t>
+      </w:r>
+      <w:proofErr w:type="gramStart"/>
+      <w:r>
+        <w:t>={ }</w:t>
+      </w:r>
+      <w:proofErr w:type="gramEnd"/>
+      <w:r>
+        <w:t xml:space="preserve"> </w:t>
       </w:r>
     </w:p>
     <w:p>
       <w:r>
-        <w:t xml:space="preserve">ψ3={ } </w:t>
+        <w:t>ψ6</w:t>
+      </w:r>
+      <w:proofErr w:type="gramStart"/>
+      <w:r>
+        <w:t>={</w:t>
       </w:r>
       <w:r>
         <w:t xml:space="preserve"> </w:t>
       </w:r>
       <w:r>
-        <w:t xml:space="preserve">ψ4={ } </w:t>
-      </w:r>
+        <w:t>}</w:t>
+      </w:r>
+      <w:proofErr w:type="gramEnd"/>
       <w:r>
         <w:t xml:space="preserve"> </w:t>
-      </w:r>
-      <w:r>
-        <w:t xml:space="preserve">ψ5={ } </w:t>
       </w:r>
     </w:p>
     <w:p>
       <w:r>
-        <w:t>ψ6={</w:t>
+        <w:t>ψ7</w:t>
+      </w:r>
+      <w:proofErr w:type="gramStart"/>
+      <w:r>
+        <w:t>={</w:t>
+      </w:r>
+      <w:proofErr w:type="gramEnd"/>
+      <w:r>
+        <w:t>u3 </w:t>
+      </w:r>
+      <w:proofErr w:type="gramStart"/>
+      <w:r>
+        <w:t>9</w:t>
       </w:r>
       <w:r>
         <w:t xml:space="preserve"> </w:t>
       </w:r>
       <w:r>
-        <w:t xml:space="preserve">} </w:t>
+        <w:t>}</w:t>
+      </w:r>
+      <w:proofErr w:type="gramEnd"/>
+      <w:r>
+        <w:t xml:space="preserve"> </w:t>
       </w:r>
     </w:p>
     <w:p>
       <w:r>
-        <w:t>ψ7={u3 9</w:t>
+        <w:t>ψ8</w:t>
+      </w:r>
+      <w:proofErr w:type="gramStart"/>
+      <w:r>
+        <w:t>={</w:t>
       </w:r>
       <w:r>
         <w:t xml:space="preserve"> </w:t>
       </w:r>
       <w:r>
-        <w:t xml:space="preserve">} </w:t>
+        <w:t>u</w:t>
+      </w:r>
+      <w:proofErr w:type="gramEnd"/>
+      <w:r>
+        <w:t>3 11,</w:t>
+      </w:r>
+      <w:r>
+        <w:t xml:space="preserve"> </w:t>
+      </w:r>
+      <w:r>
+        <w:t xml:space="preserve">u3 9} </w:t>
       </w:r>
     </w:p>
     <w:p>
       <w:r>
-        <w:t>ψ8={</w:t>
-      </w:r>
-      <w:r>
-        <w:t xml:space="preserve"> </w:t>
-      </w:r>
-      <w:r>
-        <w:t>u3 11,</w:t>
-      </w:r>
-      <w:r>
-        <w:t xml:space="preserve"> </w:t>
-      </w:r>
-      <w:r>
-        <w:t xml:space="preserve">u3 9} </w:t>
+        <w:t>ψ9</w:t>
+      </w:r>
+      <w:proofErr w:type="gramStart"/>
+      <w:r>
+        <w:t>={</w:t>
+      </w:r>
+      <w:proofErr w:type="gramEnd"/>
+      <w:r>
+        <w:t xml:space="preserve">u3 11} </w:t>
       </w:r>
     </w:p>
     <w:p>
       <w:r>
-        <w:t xml:space="preserve">ψ9={u3 11} </w:t>
+        <w:t>ψ10</w:t>
+      </w:r>
+      <w:proofErr w:type="gramStart"/>
+      <w:r>
+        <w:t>={</w:t>
+      </w:r>
+      <w:proofErr w:type="gramEnd"/>
+      <w:r>
+        <w:t>u1 </w:t>
+      </w:r>
+      <w:proofErr w:type="gramStart"/>
+      <w:r>
+        <w:t>7,u</w:t>
+      </w:r>
+      <w:proofErr w:type="gramEnd"/>
+      <w:r>
+        <w:t>1 9}</w:t>
       </w:r>
     </w:p>
     <w:p>
       <w:r>
-        <w:t>ψ10={u1 7,u1 9}</w:t>
+        <w:t xml:space="preserve"> ψ11</w:t>
+      </w:r>
+      <w:proofErr w:type="gramStart"/>
+      <w:r>
+        <w:t>={</w:t>
+      </w:r>
+      <w:proofErr w:type="gramEnd"/>
+      <w:r>
+        <w:t>u1 </w:t>
+      </w:r>
+      <w:proofErr w:type="gramStart"/>
+      <w:r>
+        <w:t>9</w:t>
+      </w:r>
+      <w:r>
+        <w:t xml:space="preserve"> </w:t>
+      </w:r>
+      <w:r>
+        <w:t>}</w:t>
+      </w:r>
+      <w:proofErr w:type="gramEnd"/>
+      <w:r>
+        <w:t xml:space="preserve"> </w:t>
+      </w:r>
+      <w:r>
+        <w:t xml:space="preserve"> </w:t>
       </w:r>
     </w:p>
     <w:p>
       <w:r>
-        <w:lastRenderedPageBreak/>
-        <w:t xml:space="preserve"> ψ11={u1 9</w:t>
+        <w:t>ψ12</w:t>
+      </w:r>
+      <w:proofErr w:type="gramStart"/>
+      <w:r>
+        <w:t>={</w:t>
+      </w:r>
+      <w:proofErr w:type="gramEnd"/>
+      <w:r>
+        <w:t>u1 </w:t>
+      </w:r>
+      <w:proofErr w:type="gramStart"/>
+      <w:r>
+        <w:t>9</w:t>
       </w:r>
       <w:r>
         <w:t xml:space="preserve"> </w:t>
       </w:r>
       <w:r>
-        <w:t xml:space="preserve">} </w:t>
-      </w:r>
+        <w:t>}</w:t>
+      </w:r>
+      <w:proofErr w:type="gramEnd"/>
       <w:r>
         <w:t xml:space="preserve"> </w:t>
       </w:r>
     </w:p>
     <w:p>
       <w:r>
-        <w:t>ψ12={u1 9</w:t>
+        <w:t>ψ13</w:t>
+      </w:r>
+      <w:proofErr w:type="gramStart"/>
+      <w:r>
+        <w:t>={</w:t>
+      </w:r>
+      <w:proofErr w:type="gramEnd"/>
+      <w:r>
+        <w:t>u1 9</w:t>
+      </w:r>
+      <w:r>
+        <w:t xml:space="preserve">, </w:t>
+      </w:r>
+      <w:r>
+        <w:t>u3 </w:t>
+      </w:r>
+      <w:proofErr w:type="gramStart"/>
+      <w:r>
+        <w:t>9</w:t>
       </w:r>
       <w:r>
         <w:t xml:space="preserve"> </w:t>
       </w:r>
       <w:r>
-        <w:t xml:space="preserve">} </w:t>
-      </w:r>
+        <w:t>}</w:t>
+      </w:r>
+      <w:proofErr w:type="gramEnd"/>
     </w:p>
     <w:p>
       <w:r>
-        <w:t>ψ13={u1 9</w:t>
-      </w:r>
-      <w:r>
-        <w:t xml:space="preserve">, </w:t>
-      </w:r>
-      <w:r>
-        <w:t>u3 9</w:t>
-      </w:r>
-      <w:r>
-        <w:t xml:space="preserve"> </w:t>
-      </w:r>
-      <w:r>
-        <w:t>}</w:t>
+        <w:t xml:space="preserve"> ψ14</w:t>
+      </w:r>
+      <w:proofErr w:type="gramStart"/>
+      <w:r>
+        <w:t>={</w:t>
+      </w:r>
+      <w:proofErr w:type="gramEnd"/>
+      <w:r>
+        <w:t>u3 </w:t>
+      </w:r>
+      <w:proofErr w:type="gramStart"/>
+      <w:r>
+        <w:t>12,u</w:t>
+      </w:r>
+      <w:proofErr w:type="gramEnd"/>
+      <w:r>
+        <w:t>3 </w:t>
+      </w:r>
+      <w:proofErr w:type="gramStart"/>
+      <w:r>
+        <w:t>11,u</w:t>
+      </w:r>
+      <w:proofErr w:type="gramEnd"/>
+      <w:r>
+        <w:t xml:space="preserve">3 9} </w:t>
       </w:r>
     </w:p>
     <w:p>
       <w:r>
-        <w:t xml:space="preserve"> ψ14={u3 12,u3 11,u3 9} </w:t>
+        <w:t>ψ15</w:t>
+      </w:r>
+      <w:proofErr w:type="gramStart"/>
+      <w:r>
+        <w:t>={</w:t>
+      </w:r>
+      <w:proofErr w:type="gramEnd"/>
+      <w:r>
+        <w:t>u3 </w:t>
+      </w:r>
+      <w:proofErr w:type="gramStart"/>
+      <w:r>
+        <w:t>12,u</w:t>
+      </w:r>
+      <w:proofErr w:type="gramEnd"/>
+      <w:r>
+        <w:t xml:space="preserve">3 11} </w:t>
       </w:r>
     </w:p>
     <w:p>
       <w:r>
-        <w:t xml:space="preserve">ψ15={u3 12,u3 11} </w:t>
+        <w:t>ψ16</w:t>
+      </w:r>
+      <w:proofErr w:type="gramStart"/>
+      <w:r>
+        <w:t>={</w:t>
+      </w:r>
+      <w:proofErr w:type="gramEnd"/>
+      <w:r>
+        <w:t>u3 12}</w:t>
       </w:r>
     </w:p>
     <w:p>
       <w:r>
-        <w:t>ψ16={u3 12}</w:t>
+        <w:t xml:space="preserve">Объединим одинаковые множества: </w:t>
+      </w:r>
+      <w:r>
+        <w:t>ψ1</w:t>
+      </w:r>
+      <w:proofErr w:type="gramStart"/>
+      <w:r>
+        <w:t>={</w:t>
+      </w:r>
+      <w:proofErr w:type="gramEnd"/>
+      <w:r>
+        <w:t>u1 7,</w:t>
+      </w:r>
+      <w:r>
+        <w:t xml:space="preserve"> </w:t>
+      </w:r>
+      <w:r>
+        <w:t>u1 9</w:t>
+      </w:r>
+      <w:proofErr w:type="gramStart"/>
+      <w:r>
+        <w:t xml:space="preserve">} </w:t>
+      </w:r>
+      <w:r>
+        <w:t>,</w:t>
+      </w:r>
+      <w:proofErr w:type="gramEnd"/>
+      <w:r>
+        <w:t xml:space="preserve"> </w:t>
+      </w:r>
+      <w:r>
+        <w:t>ψ14</w:t>
+      </w:r>
+      <w:proofErr w:type="gramStart"/>
+      <w:r>
+        <w:t>={</w:t>
+      </w:r>
+      <w:proofErr w:type="gramEnd"/>
+      <w:r>
+        <w:t>u3 </w:t>
+      </w:r>
+      <w:proofErr w:type="gramStart"/>
+      <w:r>
+        <w:t>12,u</w:t>
+      </w:r>
+      <w:proofErr w:type="gramEnd"/>
+      <w:r>
+        <w:t>3 </w:t>
+      </w:r>
+      <w:proofErr w:type="gramStart"/>
+      <w:r>
+        <w:t>11,u</w:t>
+      </w:r>
+      <w:proofErr w:type="gramEnd"/>
+      <w:r>
+        <w:t xml:space="preserve">3 9} </w:t>
       </w:r>
     </w:p>
     <w:p>
       <w:r>
-        <w:t xml:space="preserve">Объединим одинаковые множества: </w:t>
-      </w:r>
-      <w:r>
-        <w:t>ψ1={u1 7,</w:t>
-      </w:r>
-      <w:r>
-        <w:t xml:space="preserve"> </w:t>
-      </w:r>
-      <w:r>
-        <w:t xml:space="preserve">u1 9} </w:t>
-      </w:r>
-      <w:r>
-        <w:t xml:space="preserve">, </w:t>
-      </w:r>
-      <w:r>
-        <w:t xml:space="preserve">ψ14={u3 12,u3 11,u3 9} </w:t>
+        <w:t xml:space="preserve"> включа</w:t>
+      </w:r>
+      <w:r>
+        <w:t>ю</w:t>
+      </w:r>
+      <w:r>
+        <w:t>т в себя все остальные</w:t>
+      </w:r>
+      <w:r>
+        <w:t>.</w:t>
       </w:r>
     </w:p>
     <w:p>
       <w:r>
-        <w:t xml:space="preserve"> включа</w:t>
-      </w:r>
-      <w:r>
-        <w:t>ю</w:t>
-      </w:r>
-      <w:r>
-        <w:t>т в себя все остальные</w:t>
-      </w:r>
-      <w:r>
-        <w:t>.</w:t>
-      </w:r>
-    </w:p>
-    <w:p>
-      <w:r>
+        <w:rPr>
+          <w:noProof/>
+        </w:rPr>
+        <w:lastRenderedPageBreak/>
         <w:drawing>
           <wp:inline distT="0" distB="0" distL="0" distR="0" wp14:anchorId="5BCD8BC2" wp14:editId="5AA15DDE">
             <wp:extent cx="5940425" cy="5116195"/>
@@ -11497,7 +12722,7 @@
                     <pic:cNvPicPr/>
                   </pic:nvPicPr>
                   <pic:blipFill>
-                    <a:blip r:embed="rId6"/>
+                    <a:blip r:embed="rId7"/>
                     <a:stretch>
                       <a:fillRect/>
                     </a:stretch>
@@ -11980,16 +13205,16 @@
     <w:lsdException w:name="Unresolved Mention" w:semiHidden="1" w:unhideWhenUsed="1"/>
     <w:lsdException w:name="Smart Link" w:semiHidden="1" w:unhideWhenUsed="1"/>
   </w:latentStyles>
-  <w:style w:type="paragraph" w:default="1" w:styleId="Normal">
+  <w:style w:type="paragraph" w:default="1" w:styleId="a">
     <w:name w:val="Normal"/>
     <w:qFormat/>
     <w:rsid w:val="00BB1981"/>
   </w:style>
-  <w:style w:type="paragraph" w:styleId="Heading1">
+  <w:style w:type="paragraph" w:styleId="1">
     <w:name w:val="heading 1"/>
-    <w:basedOn w:val="Normal"/>
-    <w:next w:val="Normal"/>
-    <w:link w:val="Heading1Char"/>
+    <w:basedOn w:val="a"/>
+    <w:next w:val="a"/>
+    <w:link w:val="10"/>
     <w:uiPriority w:val="9"/>
     <w:qFormat/>
     <w:rsid w:val="007D5017"/>
@@ -12006,11 +13231,11 @@
       <w:szCs w:val="40"/>
     </w:rPr>
   </w:style>
-  <w:style w:type="paragraph" w:styleId="Heading2">
+  <w:style w:type="paragraph" w:styleId="2">
     <w:name w:val="heading 2"/>
-    <w:basedOn w:val="Normal"/>
-    <w:next w:val="Normal"/>
-    <w:link w:val="Heading2Char"/>
+    <w:basedOn w:val="a"/>
+    <w:next w:val="a"/>
+    <w:link w:val="20"/>
     <w:uiPriority w:val="9"/>
     <w:unhideWhenUsed/>
     <w:qFormat/>
@@ -12028,11 +13253,11 @@
       <w:szCs w:val="32"/>
     </w:rPr>
   </w:style>
-  <w:style w:type="paragraph" w:styleId="Heading3">
+  <w:style w:type="paragraph" w:styleId="3">
     <w:name w:val="heading 3"/>
-    <w:basedOn w:val="Normal"/>
-    <w:next w:val="Normal"/>
-    <w:link w:val="Heading3Char"/>
+    <w:basedOn w:val="a"/>
+    <w:next w:val="a"/>
+    <w:link w:val="30"/>
     <w:uiPriority w:val="9"/>
     <w:semiHidden/>
     <w:unhideWhenUsed/>
@@ -12051,11 +13276,11 @@
       <w:szCs w:val="28"/>
     </w:rPr>
   </w:style>
-  <w:style w:type="paragraph" w:styleId="Heading4">
+  <w:style w:type="paragraph" w:styleId="4">
     <w:name w:val="heading 4"/>
-    <w:basedOn w:val="Normal"/>
-    <w:next w:val="Normal"/>
-    <w:link w:val="Heading4Char"/>
+    <w:basedOn w:val="a"/>
+    <w:next w:val="a"/>
+    <w:link w:val="40"/>
     <w:uiPriority w:val="9"/>
     <w:semiHidden/>
     <w:unhideWhenUsed/>
@@ -12074,11 +13299,11 @@
       <w:color w:val="0F4761" w:themeColor="accent1" w:themeShade="BF"/>
     </w:rPr>
   </w:style>
-  <w:style w:type="paragraph" w:styleId="Heading5">
+  <w:style w:type="paragraph" w:styleId="5">
     <w:name w:val="heading 5"/>
-    <w:basedOn w:val="Normal"/>
-    <w:next w:val="Normal"/>
-    <w:link w:val="Heading5Char"/>
+    <w:basedOn w:val="a"/>
+    <w:next w:val="a"/>
+    <w:link w:val="50"/>
     <w:uiPriority w:val="9"/>
     <w:semiHidden/>
     <w:unhideWhenUsed/>
@@ -12095,11 +13320,11 @@
       <w:color w:val="0F4761" w:themeColor="accent1" w:themeShade="BF"/>
     </w:rPr>
   </w:style>
-  <w:style w:type="paragraph" w:styleId="Heading6">
+  <w:style w:type="paragraph" w:styleId="6">
     <w:name w:val="heading 6"/>
-    <w:basedOn w:val="Normal"/>
-    <w:next w:val="Normal"/>
-    <w:link w:val="Heading6Char"/>
+    <w:basedOn w:val="a"/>
+    <w:next w:val="a"/>
+    <w:link w:val="60"/>
     <w:uiPriority w:val="9"/>
     <w:semiHidden/>
     <w:unhideWhenUsed/>
@@ -12118,11 +13343,11 @@
       <w:color w:val="595959" w:themeColor="text1" w:themeTint="A6"/>
     </w:rPr>
   </w:style>
-  <w:style w:type="paragraph" w:styleId="Heading7">
+  <w:style w:type="paragraph" w:styleId="7">
     <w:name w:val="heading 7"/>
-    <w:basedOn w:val="Normal"/>
-    <w:next w:val="Normal"/>
-    <w:link w:val="Heading7Char"/>
+    <w:basedOn w:val="a"/>
+    <w:next w:val="a"/>
+    <w:link w:val="70"/>
     <w:uiPriority w:val="9"/>
     <w:semiHidden/>
     <w:unhideWhenUsed/>
@@ -12139,11 +13364,11 @@
       <w:color w:val="595959" w:themeColor="text1" w:themeTint="A6"/>
     </w:rPr>
   </w:style>
-  <w:style w:type="paragraph" w:styleId="Heading8">
+  <w:style w:type="paragraph" w:styleId="8">
     <w:name w:val="heading 8"/>
-    <w:basedOn w:val="Normal"/>
-    <w:next w:val="Normal"/>
-    <w:link w:val="Heading8Char"/>
+    <w:basedOn w:val="a"/>
+    <w:next w:val="a"/>
+    <w:link w:val="80"/>
     <w:uiPriority w:val="9"/>
     <w:semiHidden/>
     <w:unhideWhenUsed/>
@@ -12162,11 +13387,11 @@
       <w:color w:val="272727" w:themeColor="text1" w:themeTint="D8"/>
     </w:rPr>
   </w:style>
-  <w:style w:type="paragraph" w:styleId="Heading9">
+  <w:style w:type="paragraph" w:styleId="9">
     <w:name w:val="heading 9"/>
-    <w:basedOn w:val="Normal"/>
-    <w:next w:val="Normal"/>
-    <w:link w:val="Heading9Char"/>
+    <w:basedOn w:val="a"/>
+    <w:next w:val="a"/>
+    <w:link w:val="90"/>
     <w:uiPriority w:val="9"/>
     <w:semiHidden/>
     <w:unhideWhenUsed/>
@@ -12183,13 +13408,13 @@
       <w:color w:val="272727" w:themeColor="text1" w:themeTint="D8"/>
     </w:rPr>
   </w:style>
-  <w:style w:type="character" w:default="1" w:styleId="DefaultParagraphFont">
+  <w:style w:type="character" w:default="1" w:styleId="a0">
     <w:name w:val="Default Paragraph Font"/>
     <w:uiPriority w:val="1"/>
     <w:semiHidden/>
     <w:unhideWhenUsed/>
   </w:style>
-  <w:style w:type="table" w:default="1" w:styleId="TableNormal">
+  <w:style w:type="table" w:default="1" w:styleId="a1">
     <w:name w:val="Normal Table"/>
     <w:uiPriority w:val="99"/>
     <w:semiHidden/>
@@ -12204,16 +13429,16 @@
       </w:tblCellMar>
     </w:tblPr>
   </w:style>
-  <w:style w:type="numbering" w:default="1" w:styleId="NoList">
+  <w:style w:type="numbering" w:default="1" w:styleId="a2">
     <w:name w:val="No List"/>
     <w:uiPriority w:val="99"/>
     <w:semiHidden/>
     <w:unhideWhenUsed/>
   </w:style>
-  <w:style w:type="character" w:customStyle="1" w:styleId="Heading1Char">
-    <w:name w:val="Heading 1 Char"/>
-    <w:basedOn w:val="DefaultParagraphFont"/>
-    <w:link w:val="Heading1"/>
+  <w:style w:type="character" w:customStyle="1" w:styleId="10">
+    <w:name w:val="Заголовок 1 Знак"/>
+    <w:basedOn w:val="a0"/>
+    <w:link w:val="1"/>
     <w:uiPriority w:val="9"/>
     <w:rsid w:val="007D5017"/>
     <w:rPr>
@@ -12223,10 +13448,10 @@
       <w:szCs w:val="40"/>
     </w:rPr>
   </w:style>
-  <w:style w:type="character" w:customStyle="1" w:styleId="Heading2Char">
-    <w:name w:val="Heading 2 Char"/>
-    <w:basedOn w:val="DefaultParagraphFont"/>
-    <w:link w:val="Heading2"/>
+  <w:style w:type="character" w:customStyle="1" w:styleId="20">
+    <w:name w:val="Заголовок 2 Знак"/>
+    <w:basedOn w:val="a0"/>
+    <w:link w:val="2"/>
     <w:uiPriority w:val="9"/>
     <w:rsid w:val="007D5017"/>
     <w:rPr>
@@ -12236,10 +13461,10 @@
       <w:szCs w:val="32"/>
     </w:rPr>
   </w:style>
-  <w:style w:type="character" w:customStyle="1" w:styleId="Heading3Char">
-    <w:name w:val="Heading 3 Char"/>
-    <w:basedOn w:val="DefaultParagraphFont"/>
-    <w:link w:val="Heading3"/>
+  <w:style w:type="character" w:customStyle="1" w:styleId="30">
+    <w:name w:val="Заголовок 3 Знак"/>
+    <w:basedOn w:val="a0"/>
+    <w:link w:val="3"/>
     <w:uiPriority w:val="9"/>
     <w:semiHidden/>
     <w:rsid w:val="007D5017"/>
@@ -12250,10 +13475,10 @@
       <w:szCs w:val="28"/>
     </w:rPr>
   </w:style>
-  <w:style w:type="character" w:customStyle="1" w:styleId="Heading4Char">
-    <w:name w:val="Heading 4 Char"/>
-    <w:basedOn w:val="DefaultParagraphFont"/>
-    <w:link w:val="Heading4"/>
+  <w:style w:type="character" w:customStyle="1" w:styleId="40">
+    <w:name w:val="Заголовок 4 Знак"/>
+    <w:basedOn w:val="a0"/>
+    <w:link w:val="4"/>
     <w:uiPriority w:val="9"/>
     <w:semiHidden/>
     <w:rsid w:val="007D5017"/>
@@ -12264,10 +13489,10 @@
       <w:color w:val="0F4761" w:themeColor="accent1" w:themeShade="BF"/>
     </w:rPr>
   </w:style>
-  <w:style w:type="character" w:customStyle="1" w:styleId="Heading5Char">
-    <w:name w:val="Heading 5 Char"/>
-    <w:basedOn w:val="DefaultParagraphFont"/>
-    <w:link w:val="Heading5"/>
+  <w:style w:type="character" w:customStyle="1" w:styleId="50">
+    <w:name w:val="Заголовок 5 Знак"/>
+    <w:basedOn w:val="a0"/>
+    <w:link w:val="5"/>
     <w:uiPriority w:val="9"/>
     <w:semiHidden/>
     <w:rsid w:val="007D5017"/>
@@ -12276,10 +13501,10 @@
       <w:color w:val="0F4761" w:themeColor="accent1" w:themeShade="BF"/>
     </w:rPr>
   </w:style>
-  <w:style w:type="character" w:customStyle="1" w:styleId="Heading6Char">
-    <w:name w:val="Heading 6 Char"/>
-    <w:basedOn w:val="DefaultParagraphFont"/>
-    <w:link w:val="Heading6"/>
+  <w:style w:type="character" w:customStyle="1" w:styleId="60">
+    <w:name w:val="Заголовок 6 Знак"/>
+    <w:basedOn w:val="a0"/>
+    <w:link w:val="6"/>
     <w:uiPriority w:val="9"/>
     <w:semiHidden/>
     <w:rsid w:val="007D5017"/>
@@ -12290,10 +13515,10 @@
       <w:color w:val="595959" w:themeColor="text1" w:themeTint="A6"/>
     </w:rPr>
   </w:style>
-  <w:style w:type="character" w:customStyle="1" w:styleId="Heading7Char">
-    <w:name w:val="Heading 7 Char"/>
-    <w:basedOn w:val="DefaultParagraphFont"/>
-    <w:link w:val="Heading7"/>
+  <w:style w:type="character" w:customStyle="1" w:styleId="70">
+    <w:name w:val="Заголовок 7 Знак"/>
+    <w:basedOn w:val="a0"/>
+    <w:link w:val="7"/>
     <w:uiPriority w:val="9"/>
     <w:semiHidden/>
     <w:rsid w:val="007D5017"/>
@@ -12302,10 +13527,10 @@
       <w:color w:val="595959" w:themeColor="text1" w:themeTint="A6"/>
     </w:rPr>
   </w:style>
-  <w:style w:type="character" w:customStyle="1" w:styleId="Heading8Char">
-    <w:name w:val="Heading 8 Char"/>
-    <w:basedOn w:val="DefaultParagraphFont"/>
-    <w:link w:val="Heading8"/>
+  <w:style w:type="character" w:customStyle="1" w:styleId="80">
+    <w:name w:val="Заголовок 8 Знак"/>
+    <w:basedOn w:val="a0"/>
+    <w:link w:val="8"/>
     <w:uiPriority w:val="9"/>
     <w:semiHidden/>
     <w:rsid w:val="007D5017"/>
@@ -12316,10 +13541,10 @@
       <w:color w:val="272727" w:themeColor="text1" w:themeTint="D8"/>
     </w:rPr>
   </w:style>
-  <w:style w:type="character" w:customStyle="1" w:styleId="Heading9Char">
-    <w:name w:val="Heading 9 Char"/>
-    <w:basedOn w:val="DefaultParagraphFont"/>
-    <w:link w:val="Heading9"/>
+  <w:style w:type="character" w:customStyle="1" w:styleId="90">
+    <w:name w:val="Заголовок 9 Знак"/>
+    <w:basedOn w:val="a0"/>
+    <w:link w:val="9"/>
     <w:uiPriority w:val="9"/>
     <w:semiHidden/>
     <w:rsid w:val="007D5017"/>
@@ -12328,11 +13553,11 @@
       <w:color w:val="272727" w:themeColor="text1" w:themeTint="D8"/>
     </w:rPr>
   </w:style>
-  <w:style w:type="paragraph" w:styleId="Title">
+  <w:style w:type="paragraph" w:styleId="a3">
     <w:name w:val="Title"/>
-    <w:basedOn w:val="Normal"/>
-    <w:next w:val="Normal"/>
-    <w:link w:val="TitleChar"/>
+    <w:basedOn w:val="a"/>
+    <w:next w:val="a"/>
+    <w:link w:val="a4"/>
     <w:uiPriority w:val="10"/>
     <w:qFormat/>
     <w:rsid w:val="007D5017"/>
@@ -12348,10 +13573,10 @@
       <w:szCs w:val="56"/>
     </w:rPr>
   </w:style>
-  <w:style w:type="character" w:customStyle="1" w:styleId="TitleChar">
-    <w:name w:val="Title Char"/>
-    <w:basedOn w:val="DefaultParagraphFont"/>
-    <w:link w:val="Title"/>
+  <w:style w:type="character" w:customStyle="1" w:styleId="a4">
+    <w:name w:val="Заголовок Знак"/>
+    <w:basedOn w:val="a0"/>
+    <w:link w:val="a3"/>
     <w:uiPriority w:val="10"/>
     <w:rsid w:val="007D5017"/>
     <w:rPr>
@@ -12362,11 +13587,11 @@
       <w:szCs w:val="56"/>
     </w:rPr>
   </w:style>
-  <w:style w:type="paragraph" w:styleId="Subtitle">
+  <w:style w:type="paragraph" w:styleId="a5">
     <w:name w:val="Subtitle"/>
-    <w:basedOn w:val="Normal"/>
-    <w:next w:val="Normal"/>
-    <w:link w:val="SubtitleChar"/>
+    <w:basedOn w:val="a"/>
+    <w:next w:val="a"/>
+    <w:link w:val="a6"/>
     <w:uiPriority w:val="11"/>
     <w:qFormat/>
     <w:rsid w:val="007D5017"/>
@@ -12383,10 +13608,10 @@
       <w:szCs w:val="28"/>
     </w:rPr>
   </w:style>
-  <w:style w:type="character" w:customStyle="1" w:styleId="SubtitleChar">
-    <w:name w:val="Subtitle Char"/>
-    <w:basedOn w:val="DefaultParagraphFont"/>
-    <w:link w:val="Subtitle"/>
+  <w:style w:type="character" w:customStyle="1" w:styleId="a6">
+    <w:name w:val="Подзаголовок Знак"/>
+    <w:basedOn w:val="a0"/>
+    <w:link w:val="a5"/>
     <w:uiPriority w:val="11"/>
     <w:rsid w:val="007D5017"/>
     <w:rPr>
@@ -12397,11 +13622,11 @@
       <w:szCs w:val="28"/>
     </w:rPr>
   </w:style>
-  <w:style w:type="paragraph" w:styleId="Quote">
+  <w:style w:type="paragraph" w:styleId="21">
     <w:name w:val="Quote"/>
-    <w:basedOn w:val="Normal"/>
-    <w:next w:val="Normal"/>
-    <w:link w:val="QuoteChar"/>
+    <w:basedOn w:val="a"/>
+    <w:next w:val="a"/>
+    <w:link w:val="22"/>
     <w:uiPriority w:val="29"/>
     <w:qFormat/>
     <w:rsid w:val="007D5017"/>
@@ -12415,10 +13640,10 @@
       <w:color w:val="404040" w:themeColor="text1" w:themeTint="BF"/>
     </w:rPr>
   </w:style>
-  <w:style w:type="character" w:customStyle="1" w:styleId="QuoteChar">
-    <w:name w:val="Quote Char"/>
-    <w:basedOn w:val="DefaultParagraphFont"/>
-    <w:link w:val="Quote"/>
+  <w:style w:type="character" w:customStyle="1" w:styleId="22">
+    <w:name w:val="Цитата 2 Знак"/>
+    <w:basedOn w:val="a0"/>
+    <w:link w:val="21"/>
     <w:uiPriority w:val="29"/>
     <w:rsid w:val="007D5017"/>
     <w:rPr>
@@ -12427,9 +13652,9 @@
       <w:color w:val="404040" w:themeColor="text1" w:themeTint="BF"/>
     </w:rPr>
   </w:style>
-  <w:style w:type="paragraph" w:styleId="ListParagraph">
+  <w:style w:type="paragraph" w:styleId="a7">
     <w:name w:val="List Paragraph"/>
-    <w:basedOn w:val="Normal"/>
+    <w:basedOn w:val="a"/>
     <w:uiPriority w:val="34"/>
     <w:qFormat/>
     <w:rsid w:val="007D5017"/>
@@ -12438,9 +13663,9 @@
       <w:contextualSpacing/>
     </w:pPr>
   </w:style>
-  <w:style w:type="character" w:styleId="IntenseEmphasis">
+  <w:style w:type="character" w:styleId="a8">
     <w:name w:val="Intense Emphasis"/>
-    <w:basedOn w:val="DefaultParagraphFont"/>
+    <w:basedOn w:val="a0"/>
     <w:uiPriority w:val="21"/>
     <w:qFormat/>
     <w:rsid w:val="007D5017"/>
@@ -12450,11 +13675,11 @@
       <w:color w:val="0F4761" w:themeColor="accent1" w:themeShade="BF"/>
     </w:rPr>
   </w:style>
-  <w:style w:type="paragraph" w:styleId="IntenseQuote">
+  <w:style w:type="paragraph" w:styleId="a9">
     <w:name w:val="Intense Quote"/>
-    <w:basedOn w:val="Normal"/>
-    <w:next w:val="Normal"/>
-    <w:link w:val="IntenseQuoteChar"/>
+    <w:basedOn w:val="a"/>
+    <w:next w:val="a"/>
+    <w:link w:val="aa"/>
     <w:uiPriority w:val="30"/>
     <w:qFormat/>
     <w:rsid w:val="007D5017"/>
@@ -12473,10 +13698,10 @@
       <w:color w:val="0F4761" w:themeColor="accent1" w:themeShade="BF"/>
     </w:rPr>
   </w:style>
-  <w:style w:type="character" w:customStyle="1" w:styleId="IntenseQuoteChar">
-    <w:name w:val="Intense Quote Char"/>
-    <w:basedOn w:val="DefaultParagraphFont"/>
-    <w:link w:val="IntenseQuote"/>
+  <w:style w:type="character" w:customStyle="1" w:styleId="aa">
+    <w:name w:val="Выделенная цитата Знак"/>
+    <w:basedOn w:val="a0"/>
+    <w:link w:val="a9"/>
     <w:uiPriority w:val="30"/>
     <w:rsid w:val="007D5017"/>
     <w:rPr>
@@ -12485,9 +13710,9 @@
       <w:color w:val="0F4761" w:themeColor="accent1" w:themeShade="BF"/>
     </w:rPr>
   </w:style>
-  <w:style w:type="character" w:styleId="IntenseReference">
+  <w:style w:type="character" w:styleId="ab">
     <w:name w:val="Intense Reference"/>
-    <w:basedOn w:val="DefaultParagraphFont"/>
+    <w:basedOn w:val="a0"/>
     <w:uiPriority w:val="32"/>
     <w:qFormat/>
     <w:rsid w:val="007D5017"/>
@@ -12501,7 +13726,7 @@
   </w:style>
   <w:style w:type="paragraph" w:customStyle="1" w:styleId="msonormal0">
     <w:name w:val="msonormal"/>
-    <w:basedOn w:val="Normal"/>
+    <w:basedOn w:val="a"/>
     <w:rsid w:val="00CD7994"/>
     <w:pPr>
       <w:spacing w:before="100" w:beforeAutospacing="1" w:after="100" w:afterAutospacing="1" w:line="240" w:lineRule="auto"/>
@@ -12515,7 +13740,7 @@
   </w:style>
   <w:style w:type="paragraph" w:customStyle="1" w:styleId="multiline">
     <w:name w:val="multiline"/>
-    <w:basedOn w:val="Normal"/>
+    <w:basedOn w:val="a"/>
     <w:rsid w:val="00CD7994"/>
     <w:pPr>
       <w:spacing w:before="100" w:beforeAutospacing="1" w:after="100" w:afterAutospacing="1" w:line="240" w:lineRule="auto"/>
@@ -12529,58 +13754,58 @@
   </w:style>
   <w:style w:type="character" w:customStyle="1" w:styleId="mathjax">
     <w:name w:val="mathjax"/>
-    <w:basedOn w:val="DefaultParagraphFont"/>
+    <w:basedOn w:val="a0"/>
     <w:rsid w:val="00CD7994"/>
   </w:style>
   <w:style w:type="character" w:customStyle="1" w:styleId="math">
     <w:name w:val="math"/>
-    <w:basedOn w:val="DefaultParagraphFont"/>
+    <w:basedOn w:val="a0"/>
     <w:rsid w:val="00CD7994"/>
   </w:style>
   <w:style w:type="character" w:customStyle="1" w:styleId="mrow">
     <w:name w:val="mrow"/>
-    <w:basedOn w:val="DefaultParagraphFont"/>
+    <w:basedOn w:val="a0"/>
     <w:rsid w:val="00CD7994"/>
   </w:style>
   <w:style w:type="character" w:customStyle="1" w:styleId="mi">
     <w:name w:val="mi"/>
-    <w:basedOn w:val="DefaultParagraphFont"/>
+    <w:basedOn w:val="a0"/>
     <w:rsid w:val="00CD7994"/>
   </w:style>
   <w:style w:type="character" w:customStyle="1" w:styleId="msubsup">
     <w:name w:val="msubsup"/>
-    <w:basedOn w:val="DefaultParagraphFont"/>
+    <w:basedOn w:val="a0"/>
     <w:rsid w:val="00CD7994"/>
   </w:style>
   <w:style w:type="character" w:customStyle="1" w:styleId="mn">
     <w:name w:val="mn"/>
-    <w:basedOn w:val="DefaultParagraphFont"/>
+    <w:basedOn w:val="a0"/>
     <w:rsid w:val="00CD7994"/>
   </w:style>
   <w:style w:type="character" w:customStyle="1" w:styleId="mo">
     <w:name w:val="mo"/>
-    <w:basedOn w:val="DefaultParagraphFont"/>
+    <w:basedOn w:val="a0"/>
     <w:rsid w:val="00CD7994"/>
   </w:style>
   <w:style w:type="character" w:customStyle="1" w:styleId="texatom">
     <w:name w:val="texatom"/>
-    <w:basedOn w:val="DefaultParagraphFont"/>
+    <w:basedOn w:val="a0"/>
     <w:rsid w:val="00CD7994"/>
   </w:style>
   <w:style w:type="character" w:customStyle="1" w:styleId="msup">
     <w:name w:val="msup"/>
-    <w:basedOn w:val="DefaultParagraphFont"/>
+    <w:basedOn w:val="a0"/>
     <w:rsid w:val="00CD7994"/>
   </w:style>
   <w:style w:type="character" w:customStyle="1" w:styleId="mtext">
     <w:name w:val="mtext"/>
-    <w:basedOn w:val="DefaultParagraphFont"/>
+    <w:basedOn w:val="a0"/>
     <w:rsid w:val="00CD7994"/>
   </w:style>
-  <w:style w:type="paragraph" w:styleId="Header">
+  <w:style w:type="paragraph" w:styleId="ac">
     <w:name w:val="header"/>
-    <w:basedOn w:val="Normal"/>
-    <w:link w:val="HeaderChar"/>
+    <w:basedOn w:val="a"/>
+    <w:link w:val="ad"/>
     <w:uiPriority w:val="99"/>
     <w:unhideWhenUsed/>
     <w:rsid w:val="00474F5F"/>
@@ -12592,17 +13817,17 @@
       <w:spacing w:after="0" w:line="240" w:lineRule="auto"/>
     </w:pPr>
   </w:style>
-  <w:style w:type="character" w:customStyle="1" w:styleId="HeaderChar">
-    <w:name w:val="Header Char"/>
-    <w:basedOn w:val="DefaultParagraphFont"/>
-    <w:link w:val="Header"/>
+  <w:style w:type="character" w:customStyle="1" w:styleId="ad">
+    <w:name w:val="Верхний колонтитул Знак"/>
+    <w:basedOn w:val="a0"/>
+    <w:link w:val="ac"/>
     <w:uiPriority w:val="99"/>
     <w:rsid w:val="00474F5F"/>
   </w:style>
-  <w:style w:type="paragraph" w:styleId="Footer">
+  <w:style w:type="paragraph" w:styleId="ae">
     <w:name w:val="footer"/>
-    <w:basedOn w:val="Normal"/>
-    <w:link w:val="FooterChar"/>
+    <w:basedOn w:val="a"/>
+    <w:link w:val="af"/>
     <w:uiPriority w:val="99"/>
     <w:unhideWhenUsed/>
     <w:rsid w:val="00474F5F"/>
@@ -12614,10 +13839,10 @@
       <w:spacing w:after="0" w:line="240" w:lineRule="auto"/>
     </w:pPr>
   </w:style>
-  <w:style w:type="character" w:customStyle="1" w:styleId="FooterChar">
-    <w:name w:val="Footer Char"/>
-    <w:basedOn w:val="DefaultParagraphFont"/>
-    <w:link w:val="Footer"/>
+  <w:style w:type="character" w:customStyle="1" w:styleId="af">
+    <w:name w:val="Нижний колонтитул Знак"/>
+    <w:basedOn w:val="a0"/>
+    <w:link w:val="ae"/>
     <w:uiPriority w:val="99"/>
     <w:rsid w:val="00474F5F"/>
   </w:style>

</xml_diff>